<commit_message>
DF lab6 Ex5 finished
</commit_message>
<xml_diff>
--- a/Digital Forensics/Lab6/Exercise5.docx
+++ b/Digital Forensics/Lab6/Exercise5.docx
@@ -231,13 +231,61 @@
                 <w:szCs w:val="24"/>
               </w:rPr>
             </w:pPr>
+            <w:proofErr w:type="spellStart"/>
             <w:r>
               <w:rPr>
                 <w:sz w:val="24"/>
                 <w:szCs w:val="24"/>
               </w:rPr>
-              <w:t>Dr. Seshu Babu Pulgara</w:t>
+              <w:t>Dr.</w:t>
             </w:r>
+            <w:proofErr w:type="spellEnd"/>
+            <w:r>
+              <w:rPr>
+                <w:sz w:val="24"/>
+                <w:szCs w:val="24"/>
+              </w:rPr>
+              <w:t xml:space="preserve"> </w:t>
+            </w:r>
+            <w:proofErr w:type="spellStart"/>
+            <w:r>
+              <w:rPr>
+                <w:sz w:val="24"/>
+                <w:szCs w:val="24"/>
+              </w:rPr>
+              <w:t>Seshu</w:t>
+            </w:r>
+            <w:proofErr w:type="spellEnd"/>
+            <w:r>
+              <w:rPr>
+                <w:sz w:val="24"/>
+                <w:szCs w:val="24"/>
+              </w:rPr>
+              <w:t xml:space="preserve"> Babu </w:t>
+            </w:r>
+            <w:proofErr w:type="spellStart"/>
+            <w:r>
+              <w:rPr>
+                <w:sz w:val="24"/>
+                <w:szCs w:val="24"/>
+              </w:rPr>
+              <w:t>Pul</w:t>
+            </w:r>
+            <w:r>
+              <w:rPr>
+                <w:sz w:val="24"/>
+                <w:szCs w:val="24"/>
+              </w:rPr>
+              <w:t>a</w:t>
+            </w:r>
+            <w:r>
+              <w:rPr>
+                <w:sz w:val="24"/>
+                <w:szCs w:val="24"/>
+              </w:rPr>
+              <w:t>gara</w:t>
+            </w:r>
+            <w:proofErr w:type="spellEnd"/>
           </w:p>
         </w:tc>
       </w:tr>
@@ -404,81 +452,69 @@
           <w:szCs w:val="28"/>
           <w:u w:val="single"/>
         </w:rPr>
-        <w:t>TASK 1</w:t>
-      </w:r>
-    </w:p>
-    <w:p>
-      <w:pPr>
-        <w:rPr>
-          <w:sz w:val="24"/>
-          <w:szCs w:val="24"/>
-        </w:rPr>
-      </w:pPr>
-      <w:r>
-        <w:rPr>
-          <w:sz w:val="24"/>
-          <w:szCs w:val="24"/>
-        </w:rPr>
-        <w:t xml:space="preserve">Use commands to find the IPv4 address and subnet mask of your computer </w:t>
-      </w:r>
-    </w:p>
-    <w:p>
-      <w:pPr>
-        <w:rPr>
-          <w:b/>
-          <w:bCs/>
-          <w:sz w:val="28"/>
-          <w:szCs w:val="28"/>
-          <w:u w:val="single"/>
-        </w:rPr>
-      </w:pPr>
-      <w:r>
-        <w:rPr>
-          <w:b/>
-          <w:bCs/>
-          <w:sz w:val="28"/>
-          <w:szCs w:val="28"/>
-          <w:u w:val="single"/>
-        </w:rPr>
-        <w:t>COMMAND</w:t>
-      </w:r>
-    </w:p>
-    <w:p>
-      <w:pPr>
-        <w:rPr>
-          <w:b/>
-          <w:bCs/>
-          <w:color w:val="2F5496" w:themeColor="accent1" w:themeShade="BF"/>
-          <w:sz w:val="24"/>
-          <w:szCs w:val="24"/>
-          <w:u w:val="single"/>
-        </w:rPr>
-      </w:pPr>
-      <w:r>
-        <w:rPr>
-          <w:sz w:val="24"/>
-          <w:szCs w:val="24"/>
-        </w:rPr>
-        <w:t xml:space="preserve">ipconfig </w:t>
-      </w:r>
-    </w:p>
-    <w:p>
-      <w:pPr>
-        <w:rPr>
-          <w:b/>
-          <w:bCs/>
-          <w:sz w:val="28"/>
-          <w:szCs w:val="28"/>
-          <w:u w:val="single"/>
-        </w:rPr>
-      </w:pPr>
-      <w:r>
-        <w:rPr>
-          <w:b/>
-          <w:bCs/>
-          <w:sz w:val="28"/>
-          <w:szCs w:val="28"/>
-          <w:u w:val="single"/>
+        <w:t>SOME COMMANDS</w:t>
+      </w:r>
+    </w:p>
+    <w:p>
+      <w:pPr>
+        <w:rPr>
+          <w:sz w:val="24"/>
+          <w:szCs w:val="24"/>
+        </w:rPr>
+      </w:pPr>
+      <w:r>
+        <w:rPr>
+          <w:sz w:val="24"/>
+          <w:szCs w:val="24"/>
+        </w:rPr>
+        <w:t>A few commands are executed and their outputs are shown below.</w:t>
+      </w:r>
+      <w:r>
+        <w:rPr>
+          <w:sz w:val="24"/>
+          <w:szCs w:val="24"/>
+        </w:rPr>
+        <w:t xml:space="preserve"> </w:t>
+      </w:r>
+    </w:p>
+    <w:p>
+      <w:pPr>
+        <w:rPr>
+          <w:b/>
+          <w:bCs/>
+          <w:sz w:val="28"/>
+          <w:szCs w:val="28"/>
+          <w:u w:val="single"/>
+        </w:rPr>
+      </w:pPr>
+      <w:proofErr w:type="spellStart"/>
+      <w:r>
+        <w:rPr>
+          <w:b/>
+          <w:bCs/>
+          <w:sz w:val="28"/>
+          <w:szCs w:val="28"/>
+          <w:u w:val="single"/>
+        </w:rPr>
+        <w:t>dir</w:t>
+      </w:r>
+      <w:proofErr w:type="spellEnd"/>
+    </w:p>
+    <w:p>
+      <w:pPr>
+        <w:rPr>
+          <w:b/>
+          <w:bCs/>
+          <w:sz w:val="24"/>
+          <w:szCs w:val="24"/>
+        </w:rPr>
+      </w:pPr>
+      <w:r>
+        <w:rPr>
+          <w:b/>
+          <w:bCs/>
+          <w:sz w:val="24"/>
+          <w:szCs w:val="24"/>
         </w:rPr>
         <w:t>OUTPUT</w:t>
       </w:r>
@@ -496,10 +532,10 @@
           <w:szCs w:val="24"/>
         </w:rPr>
         <w:drawing>
-          <wp:inline distT="0" distB="0" distL="0" distR="0" wp14:anchorId="5C4A4818" wp14:editId="77BB07E4">
-            <wp:extent cx="4025820" cy="4476750"/>
-            <wp:effectExtent l="0" t="0" r="0" b="0"/>
-            <wp:docPr id="3" name="Picture 3"/>
+          <wp:inline distT="0" distB="0" distL="0" distR="0" wp14:anchorId="0F8A501A" wp14:editId="2D160E50">
+            <wp:extent cx="5731510" cy="3451225"/>
+            <wp:effectExtent l="0" t="0" r="2540" b="0"/>
+            <wp:docPr id="4" name="Picture 4"/>
             <wp:cNvGraphicFramePr>
               <a:graphicFrameLocks xmlns:a="http://schemas.openxmlformats.org/drawingml/2006/main" noChangeAspect="1"/>
             </wp:cNvGraphicFramePr>
@@ -519,7 +555,7 @@
                   <pic:spPr>
                     <a:xfrm>
                       <a:off x="0" y="0"/>
-                      <a:ext cx="4036273" cy="4488374"/>
+                      <a:ext cx="5731510" cy="3451225"/>
                     </a:xfrm>
                     <a:prstGeom prst="rect">
                       <a:avLst/>
@@ -538,6 +574,65 @@
         <w:rPr>
           <w:b/>
           <w:bCs/>
+          <w:sz w:val="24"/>
+          <w:szCs w:val="24"/>
+        </w:rPr>
+      </w:pPr>
+      <w:r>
+        <w:rPr>
+          <w:b/>
+          <w:bCs/>
+          <w:sz w:val="24"/>
+          <w:szCs w:val="24"/>
+        </w:rPr>
+        <w:t>DESCRIPTION</w:t>
+      </w:r>
+    </w:p>
+    <w:p>
+      <w:pPr>
+        <w:rPr>
+          <w:sz w:val="24"/>
+          <w:szCs w:val="24"/>
+        </w:rPr>
+      </w:pPr>
+      <w:r>
+        <w:rPr>
+          <w:sz w:val="24"/>
+          <w:szCs w:val="24"/>
+        </w:rPr>
+        <w:t>Displays information about files, directories and disk space occupied.</w:t>
+      </w:r>
+    </w:p>
+    <w:p>
+      <w:pPr>
+        <w:rPr>
+          <w:b/>
+          <w:bCs/>
+          <w:color w:val="2F5496" w:themeColor="accent1" w:themeShade="BF"/>
+          <w:sz w:val="28"/>
+          <w:szCs w:val="28"/>
+          <w:u w:val="single"/>
+        </w:rPr>
+      </w:pPr>
+    </w:p>
+    <w:p>
+      <w:pPr>
+        <w:rPr>
+          <w:b/>
+          <w:bCs/>
+          <w:color w:val="2F5496" w:themeColor="accent1" w:themeShade="BF"/>
+          <w:sz w:val="28"/>
+          <w:szCs w:val="28"/>
+          <w:u w:val="single"/>
+        </w:rPr>
+      </w:pPr>
+    </w:p>
+    <w:p>
+      <w:pPr>
+        <w:spacing w:after="0"/>
+        <w:rPr>
+          <w:b/>
+          <w:bCs/>
           <w:sz w:val="28"/>
           <w:szCs w:val="28"/>
           <w:u w:val="single"/>
@@ -552,190 +647,7 @@
           <w:u w:val="single"/>
         </w:rPr>
         <w:lastRenderedPageBreak/>
-        <w:t>OBSERVATION</w:t>
-      </w:r>
-    </w:p>
-    <w:p>
-      <w:pPr>
-        <w:rPr>
-          <w:sz w:val="24"/>
-          <w:szCs w:val="24"/>
-        </w:rPr>
-      </w:pPr>
-      <w:r>
-        <w:rPr>
-          <w:sz w:val="24"/>
-          <w:szCs w:val="24"/>
-        </w:rPr>
-        <w:t xml:space="preserve">This gives </w:t>
-      </w:r>
-      <w:r>
-        <w:rPr>
-          <w:sz w:val="24"/>
-          <w:szCs w:val="24"/>
-        </w:rPr>
-        <w:t>all IP information for all the network adapters in use by Windows</w:t>
-      </w:r>
-      <w:r>
-        <w:rPr>
-          <w:sz w:val="24"/>
-          <w:szCs w:val="24"/>
-        </w:rPr>
-        <w:t>.</w:t>
-      </w:r>
-      <w:r>
-        <w:rPr>
-          <w:sz w:val="24"/>
-          <w:szCs w:val="24"/>
-        </w:rPr>
-        <w:t xml:space="preserve"> We see two adapters listed. The first one ‘Ethernet adapter VirtualBox Host-Only Network’ tells us that this system uses a hypervisor to manage virtual machines that have access to the internet. It has an IPv4 address of 192.168.56.1 and a subnet mask 255.255.255.0. The second, ‘Wireless LAN adapter Wi-Fi’ has an IPv4 address of 192.168.1.255 and the same subnet mask, 255.255.255.0.</w:t>
-      </w:r>
-    </w:p>
-    <w:p>
-      <w:pPr>
-        <w:rPr>
-          <w:sz w:val="24"/>
-          <w:szCs w:val="24"/>
-        </w:rPr>
-      </w:pPr>
-    </w:p>
-    <w:p>
-      <w:pPr>
-        <w:rPr>
-          <w:b/>
-          <w:bCs/>
-          <w:color w:val="2F5496" w:themeColor="accent1" w:themeShade="BF"/>
-          <w:sz w:val="28"/>
-          <w:szCs w:val="28"/>
-          <w:u w:val="single"/>
-        </w:rPr>
-      </w:pPr>
-      <w:r>
-        <w:rPr>
-          <w:b/>
-          <w:bCs/>
-          <w:color w:val="2F5496" w:themeColor="accent1" w:themeShade="BF"/>
-          <w:sz w:val="28"/>
-          <w:szCs w:val="28"/>
-          <w:u w:val="single"/>
-        </w:rPr>
-        <w:t>TASK 2</w:t>
-      </w:r>
-    </w:p>
-    <w:p>
-      <w:pPr>
-        <w:rPr>
-          <w:sz w:val="24"/>
-          <w:szCs w:val="24"/>
-        </w:rPr>
-      </w:pPr>
-      <w:r>
-        <w:rPr>
-          <w:sz w:val="24"/>
-          <w:szCs w:val="24"/>
-        </w:rPr>
-        <w:t xml:space="preserve">Create a batch file that will capture the following volatile information from an evidence system and store it a file. </w:t>
-      </w:r>
-    </w:p>
-    <w:p>
-      <w:pPr>
-        <w:pStyle w:val="ListParagraph"/>
-        <w:numPr>
-          <w:ilvl w:val="0"/>
-          <w:numId w:val="10"/>
-        </w:numPr>
-        <w:rPr>
-          <w:sz w:val="24"/>
-          <w:szCs w:val="24"/>
-        </w:rPr>
-      </w:pPr>
-      <w:r>
-        <w:rPr>
-          <w:sz w:val="24"/>
-          <w:szCs w:val="24"/>
-        </w:rPr>
-        <w:t xml:space="preserve">Current IPv4 address </w:t>
-      </w:r>
-    </w:p>
-    <w:p>
-      <w:pPr>
-        <w:pStyle w:val="ListParagraph"/>
-        <w:numPr>
-          <w:ilvl w:val="0"/>
-          <w:numId w:val="10"/>
-        </w:numPr>
-        <w:rPr>
-          <w:sz w:val="24"/>
-          <w:szCs w:val="24"/>
-        </w:rPr>
-      </w:pPr>
-      <w:r>
-        <w:rPr>
-          <w:sz w:val="24"/>
-          <w:szCs w:val="24"/>
-        </w:rPr>
-        <w:t xml:space="preserve">Current date </w:t>
-      </w:r>
-    </w:p>
-    <w:p>
-      <w:pPr>
-        <w:pStyle w:val="ListParagraph"/>
-        <w:numPr>
-          <w:ilvl w:val="0"/>
-          <w:numId w:val="10"/>
-        </w:numPr>
-        <w:rPr>
-          <w:sz w:val="24"/>
-          <w:szCs w:val="24"/>
-        </w:rPr>
-      </w:pPr>
-      <w:r>
-        <w:rPr>
-          <w:sz w:val="24"/>
-          <w:szCs w:val="24"/>
-        </w:rPr>
-        <w:t xml:space="preserve">Current time </w:t>
-      </w:r>
-    </w:p>
-    <w:p>
-      <w:pPr>
-        <w:pStyle w:val="ListParagraph"/>
-        <w:numPr>
-          <w:ilvl w:val="0"/>
-          <w:numId w:val="10"/>
-        </w:numPr>
-        <w:rPr>
-          <w:sz w:val="24"/>
-          <w:szCs w:val="24"/>
-        </w:rPr>
-      </w:pPr>
-      <w:r>
-        <w:rPr>
-          <w:sz w:val="24"/>
-          <w:szCs w:val="24"/>
-        </w:rPr>
-        <w:t xml:space="preserve">ARP table </w:t>
-      </w:r>
-    </w:p>
-    <w:p>
-      <w:pPr>
-        <w:pStyle w:val="ListParagraph"/>
-        <w:numPr>
-          <w:ilvl w:val="0"/>
-          <w:numId w:val="10"/>
-        </w:numPr>
-        <w:spacing w:after="240"/>
-        <w:rPr>
-          <w:sz w:val="24"/>
-          <w:szCs w:val="24"/>
-        </w:rPr>
-      </w:pPr>
-      <w:r>
-        <w:rPr>
-          <w:sz w:val="24"/>
-          <w:szCs w:val="24"/>
-        </w:rPr>
-        <w:t>Network connection information</w:t>
+        <w:t>cd</w:t>
       </w:r>
     </w:p>
     <w:p>
@@ -744,400 +656,17 @@
         <w:rPr>
           <w:b/>
           <w:bCs/>
-          <w:sz w:val="28"/>
-          <w:szCs w:val="28"/>
-          <w:u w:val="single"/>
-        </w:rPr>
-      </w:pPr>
-      <w:r>
-        <w:rPr>
-          <w:b/>
-          <w:bCs/>
-          <w:sz w:val="28"/>
-          <w:szCs w:val="28"/>
-          <w:u w:val="single"/>
-        </w:rPr>
-        <w:t>STEPS AND COMMANDS</w:t>
-      </w:r>
-    </w:p>
-    <w:p>
-      <w:pPr>
-        <w:pStyle w:val="ListParagraph"/>
-        <w:numPr>
-          <w:ilvl w:val="0"/>
-          <w:numId w:val="11"/>
-        </w:numPr>
-        <w:spacing w:after="240"/>
-        <w:rPr>
-          <w:sz w:val="24"/>
-          <w:szCs w:val="24"/>
-        </w:rPr>
-      </w:pPr>
-      <w:r>
-        <w:rPr>
-          <w:sz w:val="24"/>
-          <w:szCs w:val="24"/>
-        </w:rPr>
-        <w:t>Open a text editor and type in the following:</w:t>
-      </w:r>
-    </w:p>
-    <w:p>
-      <w:pPr>
-        <w:pStyle w:val="ListParagraph"/>
-        <w:spacing w:after="240"/>
-        <w:rPr>
-          <w:sz w:val="24"/>
-          <w:szCs w:val="24"/>
-        </w:rPr>
-      </w:pPr>
-      <w:r>
-        <w:rPr>
-          <w:sz w:val="24"/>
-          <w:szCs w:val="24"/>
-        </w:rPr>
-        <w:t>@ECHO OFF</w:t>
-      </w:r>
-    </w:p>
-    <w:p>
-      <w:pPr>
-        <w:pStyle w:val="ListParagraph"/>
-        <w:spacing w:after="240"/>
-        <w:rPr>
-          <w:sz w:val="24"/>
-          <w:szCs w:val="24"/>
-        </w:rPr>
-      </w:pPr>
-      <w:r>
-        <w:rPr>
-          <w:sz w:val="24"/>
-          <w:szCs w:val="24"/>
-        </w:rPr>
-        <w:t>echo "IPv4 Adresses"</w:t>
-      </w:r>
-    </w:p>
-    <w:p>
-      <w:pPr>
-        <w:pStyle w:val="ListParagraph"/>
-        <w:spacing w:after="240"/>
-        <w:rPr>
-          <w:sz w:val="24"/>
-          <w:szCs w:val="24"/>
-        </w:rPr>
-      </w:pPr>
-      <w:r>
-        <w:rPr>
-          <w:sz w:val="24"/>
-          <w:szCs w:val="24"/>
-        </w:rPr>
-        <w:t>ipconfig | findstr /R /C:"IPv4 Address" /C:"Subnet Mask"</w:t>
-      </w:r>
-    </w:p>
-    <w:p>
-      <w:pPr>
-        <w:pStyle w:val="ListParagraph"/>
-        <w:spacing w:after="240"/>
-        <w:rPr>
-          <w:sz w:val="24"/>
-          <w:szCs w:val="24"/>
-        </w:rPr>
-      </w:pPr>
-      <w:r>
-        <w:rPr>
-          <w:sz w:val="24"/>
-          <w:szCs w:val="24"/>
-        </w:rPr>
-        <w:t>echo.</w:t>
-      </w:r>
-    </w:p>
-    <w:p>
-      <w:pPr>
-        <w:pStyle w:val="ListParagraph"/>
-        <w:spacing w:after="240"/>
-        <w:rPr>
-          <w:sz w:val="24"/>
-          <w:szCs w:val="24"/>
-        </w:rPr>
-      </w:pPr>
-      <w:r>
-        <w:rPr>
-          <w:sz w:val="24"/>
-          <w:szCs w:val="24"/>
-        </w:rPr>
-        <w:t>echo "Date is "</w:t>
-      </w:r>
-    </w:p>
-    <w:p>
-      <w:pPr>
-        <w:pStyle w:val="ListParagraph"/>
-        <w:spacing w:after="240"/>
-        <w:rPr>
-          <w:sz w:val="24"/>
-          <w:szCs w:val="24"/>
-        </w:rPr>
-      </w:pPr>
-      <w:r>
-        <w:rPr>
-          <w:sz w:val="24"/>
-          <w:szCs w:val="24"/>
-        </w:rPr>
-        <w:t>date /t</w:t>
-      </w:r>
-    </w:p>
-    <w:p>
-      <w:pPr>
-        <w:pStyle w:val="ListParagraph"/>
-        <w:spacing w:after="240"/>
-        <w:rPr>
-          <w:sz w:val="24"/>
-          <w:szCs w:val="24"/>
-        </w:rPr>
-      </w:pPr>
-      <w:r>
-        <w:rPr>
-          <w:sz w:val="24"/>
-          <w:szCs w:val="24"/>
-        </w:rPr>
-        <w:t>echo.</w:t>
-      </w:r>
-    </w:p>
-    <w:p>
-      <w:pPr>
-        <w:pStyle w:val="ListParagraph"/>
-        <w:spacing w:after="240"/>
-        <w:rPr>
-          <w:sz w:val="24"/>
-          <w:szCs w:val="24"/>
-        </w:rPr>
-      </w:pPr>
-      <w:r>
-        <w:rPr>
-          <w:sz w:val="24"/>
-          <w:szCs w:val="24"/>
-        </w:rPr>
-        <w:t>echo "Time is"</w:t>
-      </w:r>
-    </w:p>
-    <w:p>
-      <w:pPr>
-        <w:pStyle w:val="ListParagraph"/>
-        <w:spacing w:after="240"/>
-        <w:rPr>
-          <w:sz w:val="24"/>
-          <w:szCs w:val="24"/>
-        </w:rPr>
-      </w:pPr>
-      <w:r>
-        <w:rPr>
-          <w:sz w:val="24"/>
-          <w:szCs w:val="24"/>
-        </w:rPr>
-        <w:t>time /t</w:t>
-      </w:r>
-    </w:p>
-    <w:p>
-      <w:pPr>
-        <w:pStyle w:val="ListParagraph"/>
-        <w:spacing w:after="240"/>
-        <w:rPr>
-          <w:sz w:val="24"/>
-          <w:szCs w:val="24"/>
-        </w:rPr>
-      </w:pPr>
-      <w:r>
-        <w:rPr>
-          <w:sz w:val="24"/>
-          <w:szCs w:val="24"/>
-        </w:rPr>
-        <w:t>echo.</w:t>
-      </w:r>
-    </w:p>
-    <w:p>
-      <w:pPr>
-        <w:pStyle w:val="ListParagraph"/>
-        <w:spacing w:after="240"/>
-        <w:rPr>
-          <w:sz w:val="24"/>
-          <w:szCs w:val="24"/>
-        </w:rPr>
-      </w:pPr>
-      <w:r>
-        <w:rPr>
-          <w:sz w:val="24"/>
-          <w:szCs w:val="24"/>
-        </w:rPr>
-        <w:t>echo "ARP table is"</w:t>
-      </w:r>
-    </w:p>
-    <w:p>
-      <w:pPr>
-        <w:pStyle w:val="ListParagraph"/>
-        <w:spacing w:after="240"/>
-        <w:rPr>
-          <w:sz w:val="24"/>
-          <w:szCs w:val="24"/>
-        </w:rPr>
-      </w:pPr>
-      <w:r>
-        <w:rPr>
-          <w:sz w:val="24"/>
-          <w:szCs w:val="24"/>
-        </w:rPr>
-        <w:t>arp -a</w:t>
-      </w:r>
-    </w:p>
-    <w:p>
-      <w:pPr>
-        <w:pStyle w:val="ListParagraph"/>
-        <w:spacing w:after="240"/>
-        <w:rPr>
-          <w:sz w:val="24"/>
-          <w:szCs w:val="24"/>
-        </w:rPr>
-      </w:pPr>
-      <w:r>
-        <w:rPr>
-          <w:sz w:val="24"/>
-          <w:szCs w:val="24"/>
-        </w:rPr>
-        <w:t>echo.</w:t>
-      </w:r>
-    </w:p>
-    <w:p>
-      <w:pPr>
-        <w:pStyle w:val="ListParagraph"/>
-        <w:spacing w:after="240"/>
-        <w:rPr>
-          <w:sz w:val="24"/>
-          <w:szCs w:val="24"/>
-        </w:rPr>
-      </w:pPr>
-      <w:r>
-        <w:rPr>
-          <w:sz w:val="24"/>
-          <w:szCs w:val="24"/>
-        </w:rPr>
-        <w:t>echo "Network Connection information"</w:t>
-      </w:r>
-    </w:p>
-    <w:p>
-      <w:pPr>
-        <w:pStyle w:val="ListParagraph"/>
-        <w:spacing w:after="240"/>
-        <w:rPr>
-          <w:sz w:val="24"/>
-          <w:szCs w:val="24"/>
-        </w:rPr>
-      </w:pPr>
-      <w:r>
-        <w:rPr>
-          <w:sz w:val="24"/>
-          <w:szCs w:val="24"/>
-        </w:rPr>
-        <w:t>ipconfig</w:t>
-      </w:r>
-    </w:p>
-    <w:p>
-      <w:pPr>
-        <w:pStyle w:val="ListParagraph"/>
-        <w:spacing w:after="240"/>
-        <w:rPr>
-          <w:sz w:val="24"/>
-          <w:szCs w:val="24"/>
-        </w:rPr>
-      </w:pPr>
-      <w:r>
-        <w:rPr>
-          <w:sz w:val="24"/>
-          <w:szCs w:val="24"/>
-        </w:rPr>
-        <w:t>PAUSE</w:t>
-      </w:r>
-    </w:p>
-    <w:p>
-      <w:pPr>
-        <w:pStyle w:val="ListParagraph"/>
-        <w:numPr>
-          <w:ilvl w:val="0"/>
-          <w:numId w:val="11"/>
-        </w:numPr>
-        <w:spacing w:after="240"/>
-        <w:rPr>
-          <w:sz w:val="24"/>
-          <w:szCs w:val="24"/>
-        </w:rPr>
-      </w:pPr>
-      <w:r>
-        <w:rPr>
-          <w:sz w:val="24"/>
-          <w:szCs w:val="24"/>
-        </w:rPr>
-        <w:t>Then save it with an extension of “.bat” and select “ANSI” as encoding. Let the type remain as Text Document.</w:t>
-      </w:r>
-    </w:p>
-    <w:p>
-      <w:pPr>
-        <w:pStyle w:val="ListParagraph"/>
-        <w:numPr>
-          <w:ilvl w:val="0"/>
-          <w:numId w:val="11"/>
-        </w:numPr>
-        <w:spacing w:after="240"/>
-        <w:rPr>
-          <w:sz w:val="24"/>
-          <w:szCs w:val="24"/>
-        </w:rPr>
-      </w:pPr>
-      <w:r>
-        <w:rPr>
-          <w:sz w:val="24"/>
-          <w:szCs w:val="24"/>
-        </w:rPr>
-        <w:t>Then, double click on the newly created BAT file and verify output.</w:t>
-      </w:r>
-    </w:p>
-    <w:p>
-      <w:pPr>
-        <w:spacing w:after="0"/>
-        <w:rPr>
-          <w:b/>
-          <w:bCs/>
-          <w:sz w:val="28"/>
-          <w:szCs w:val="28"/>
-          <w:u w:val="single"/>
-        </w:rPr>
-      </w:pPr>
-    </w:p>
-    <w:p>
-      <w:pPr>
-        <w:spacing w:after="0"/>
-        <w:rPr>
-          <w:b/>
-          <w:bCs/>
-          <w:sz w:val="28"/>
-          <w:szCs w:val="28"/>
-          <w:u w:val="single"/>
-        </w:rPr>
-      </w:pPr>
-    </w:p>
-    <w:p>
-      <w:pPr>
-        <w:rPr>
-          <w:b/>
-          <w:bCs/>
-          <w:sz w:val="28"/>
-          <w:szCs w:val="28"/>
-          <w:u w:val="single"/>
-        </w:rPr>
-      </w:pPr>
-      <w:r>
-        <w:rPr>
-          <w:b/>
-          <w:bCs/>
-          <w:sz w:val="28"/>
-          <w:szCs w:val="28"/>
-          <w:u w:val="single"/>
-        </w:rPr>
-        <w:lastRenderedPageBreak/>
+          <w:sz w:val="24"/>
+          <w:szCs w:val="24"/>
+        </w:rPr>
+      </w:pPr>
+      <w:r>
+        <w:rPr>
+          <w:b/>
+          <w:bCs/>
+          <w:sz w:val="24"/>
+          <w:szCs w:val="24"/>
+        </w:rPr>
         <w:t>OUTPUT</w:t>
       </w:r>
     </w:p>
@@ -1154,10 +683,10 @@
           <w:szCs w:val="24"/>
         </w:rPr>
         <w:drawing>
-          <wp:inline distT="0" distB="0" distL="0" distR="0" wp14:anchorId="795DECAD" wp14:editId="658248BD">
-            <wp:extent cx="4143375" cy="4329289"/>
+          <wp:inline distT="0" distB="0" distL="0" distR="0" wp14:anchorId="42721153" wp14:editId="314B7742">
+            <wp:extent cx="3314700" cy="1149199"/>
             <wp:effectExtent l="0" t="0" r="0" b="0"/>
-            <wp:docPr id="1" name="Picture 1"/>
+            <wp:docPr id="7" name="Picture 7"/>
             <wp:cNvGraphicFramePr>
               <a:graphicFrameLocks xmlns:a="http://schemas.openxmlformats.org/drawingml/2006/main" noChangeAspect="1"/>
             </wp:cNvGraphicFramePr>
@@ -1177,7 +706,7 @@
                   <pic:spPr>
                     <a:xfrm>
                       <a:off x="0" y="0"/>
-                      <a:ext cx="4164510" cy="4351373"/>
+                      <a:ext cx="3332550" cy="1155388"/>
                     </a:xfrm>
                     <a:prstGeom prst="rect">
                       <a:avLst/>
@@ -1192,6 +721,100 @@
     </w:p>
     <w:p>
       <w:pPr>
+        <w:spacing w:after="0"/>
+        <w:rPr>
+          <w:b/>
+          <w:bCs/>
+          <w:sz w:val="24"/>
+          <w:szCs w:val="24"/>
+        </w:rPr>
+      </w:pPr>
+      <w:r>
+        <w:rPr>
+          <w:b/>
+          <w:bCs/>
+          <w:sz w:val="24"/>
+          <w:szCs w:val="24"/>
+        </w:rPr>
+        <w:t>DESCRIPTION</w:t>
+      </w:r>
+    </w:p>
+    <w:p>
+      <w:pPr>
+        <w:rPr>
+          <w:sz w:val="24"/>
+          <w:szCs w:val="24"/>
+        </w:rPr>
+      </w:pPr>
+      <w:r>
+        <w:rPr>
+          <w:sz w:val="24"/>
+          <w:szCs w:val="24"/>
+        </w:rPr>
+        <w:t>Used to change the working directory</w:t>
+      </w:r>
+      <w:r>
+        <w:rPr>
+          <w:sz w:val="24"/>
+          <w:szCs w:val="24"/>
+        </w:rPr>
+        <w:t>.</w:t>
+      </w:r>
+    </w:p>
+    <w:p>
+      <w:pPr>
+        <w:spacing w:after="0"/>
+        <w:rPr>
+          <w:b/>
+          <w:bCs/>
+          <w:sz w:val="28"/>
+          <w:szCs w:val="28"/>
+          <w:u w:val="single"/>
+        </w:rPr>
+      </w:pPr>
+      <w:r>
+        <w:rPr>
+          <w:b/>
+          <w:bCs/>
+          <w:sz w:val="28"/>
+          <w:szCs w:val="28"/>
+          <w:u w:val="single"/>
+        </w:rPr>
+        <w:t>m</w:t>
+      </w:r>
+      <w:r>
+        <w:rPr>
+          <w:b/>
+          <w:bCs/>
+          <w:sz w:val="28"/>
+          <w:szCs w:val="28"/>
+          <w:u w:val="single"/>
+        </w:rPr>
+        <w:t>d</w:t>
+      </w:r>
+    </w:p>
+    <w:p>
+      <w:pPr>
+        <w:spacing w:after="0"/>
+        <w:rPr>
+          <w:b/>
+          <w:bCs/>
+          <w:sz w:val="24"/>
+          <w:szCs w:val="24"/>
+        </w:rPr>
+      </w:pPr>
+      <w:r>
+        <w:rPr>
+          <w:b/>
+          <w:bCs/>
+          <w:sz w:val="24"/>
+          <w:szCs w:val="24"/>
+        </w:rPr>
+        <w:t>OUTPUT</w:t>
+      </w:r>
+    </w:p>
+    <w:p>
+      <w:pPr>
         <w:rPr>
           <w:sz w:val="24"/>
           <w:szCs w:val="24"/>
@@ -1203,10 +826,10 @@
           <w:szCs w:val="24"/>
         </w:rPr>
         <w:drawing>
-          <wp:inline distT="0" distB="0" distL="0" distR="0" wp14:anchorId="38A16DAA" wp14:editId="1B0A6901">
-            <wp:extent cx="4143375" cy="4056615"/>
-            <wp:effectExtent l="0" t="0" r="0" b="1270"/>
-            <wp:docPr id="6" name="Picture 6"/>
+          <wp:inline distT="0" distB="0" distL="0" distR="0" wp14:anchorId="22B1F786" wp14:editId="1279BF96">
+            <wp:extent cx="4181475" cy="2224623"/>
+            <wp:effectExtent l="0" t="0" r="0" b="4445"/>
+            <wp:docPr id="10" name="Picture 10"/>
             <wp:cNvGraphicFramePr>
               <a:graphicFrameLocks xmlns:a="http://schemas.openxmlformats.org/drawingml/2006/main" noChangeAspect="1"/>
             </wp:cNvGraphicFramePr>
@@ -1226,6 +849,2170 @@
                   <pic:spPr>
                     <a:xfrm>
                       <a:off x="0" y="0"/>
+                      <a:ext cx="4192077" cy="2230264"/>
+                    </a:xfrm>
+                    <a:prstGeom prst="rect">
+                      <a:avLst/>
+                    </a:prstGeom>
+                  </pic:spPr>
+                </pic:pic>
+              </a:graphicData>
+            </a:graphic>
+          </wp:inline>
+        </w:drawing>
+      </w:r>
+    </w:p>
+    <w:p>
+      <w:pPr>
+        <w:spacing w:after="0"/>
+        <w:rPr>
+          <w:b/>
+          <w:bCs/>
+          <w:sz w:val="24"/>
+          <w:szCs w:val="24"/>
+        </w:rPr>
+      </w:pPr>
+      <w:r>
+        <w:rPr>
+          <w:b/>
+          <w:bCs/>
+          <w:sz w:val="24"/>
+          <w:szCs w:val="24"/>
+        </w:rPr>
+        <w:t>DESCRIPTION</w:t>
+      </w:r>
+    </w:p>
+    <w:p>
+      <w:pPr>
+        <w:rPr>
+          <w:sz w:val="24"/>
+          <w:szCs w:val="24"/>
+        </w:rPr>
+      </w:pPr>
+      <w:r>
+        <w:rPr>
+          <w:sz w:val="24"/>
+          <w:szCs w:val="24"/>
+        </w:rPr>
+        <w:t xml:space="preserve">Used to </w:t>
+      </w:r>
+      <w:r>
+        <w:rPr>
+          <w:sz w:val="24"/>
+          <w:szCs w:val="24"/>
+        </w:rPr>
+        <w:t>make a new empty directory</w:t>
+      </w:r>
+      <w:r>
+        <w:rPr>
+          <w:sz w:val="24"/>
+          <w:szCs w:val="24"/>
+        </w:rPr>
+        <w:t>.</w:t>
+      </w:r>
+    </w:p>
+    <w:p>
+      <w:pPr>
+        <w:spacing w:after="0"/>
+        <w:rPr>
+          <w:b/>
+          <w:bCs/>
+          <w:sz w:val="28"/>
+          <w:szCs w:val="28"/>
+          <w:u w:val="single"/>
+        </w:rPr>
+      </w:pPr>
+      <w:proofErr w:type="spellStart"/>
+      <w:r>
+        <w:rPr>
+          <w:b/>
+          <w:bCs/>
+          <w:sz w:val="28"/>
+          <w:szCs w:val="28"/>
+          <w:u w:val="single"/>
+        </w:rPr>
+        <w:t>r</w:t>
+      </w:r>
+      <w:r>
+        <w:rPr>
+          <w:b/>
+          <w:bCs/>
+          <w:sz w:val="28"/>
+          <w:szCs w:val="28"/>
+          <w:u w:val="single"/>
+        </w:rPr>
+        <w:t>d</w:t>
+      </w:r>
+      <w:proofErr w:type="spellEnd"/>
+    </w:p>
+    <w:p>
+      <w:pPr>
+        <w:spacing w:after="0"/>
+        <w:rPr>
+          <w:b/>
+          <w:bCs/>
+          <w:sz w:val="24"/>
+          <w:szCs w:val="24"/>
+        </w:rPr>
+      </w:pPr>
+      <w:r>
+        <w:rPr>
+          <w:b/>
+          <w:bCs/>
+          <w:sz w:val="24"/>
+          <w:szCs w:val="24"/>
+        </w:rPr>
+        <w:t>OUTPUT</w:t>
+      </w:r>
+    </w:p>
+    <w:p>
+      <w:pPr>
+        <w:rPr>
+          <w:sz w:val="24"/>
+          <w:szCs w:val="24"/>
+        </w:rPr>
+      </w:pPr>
+      <w:r>
+        <w:rPr>
+          <w:sz w:val="24"/>
+          <w:szCs w:val="24"/>
+        </w:rPr>
+        <w:drawing>
+          <wp:inline distT="0" distB="0" distL="0" distR="0" wp14:anchorId="02926A04" wp14:editId="18D8F7AF">
+            <wp:extent cx="4010025" cy="2422630"/>
+            <wp:effectExtent l="0" t="0" r="0" b="0"/>
+            <wp:docPr id="12" name="Picture 12"/>
+            <wp:cNvGraphicFramePr>
+              <a:graphicFrameLocks xmlns:a="http://schemas.openxmlformats.org/drawingml/2006/main" noChangeAspect="1"/>
+            </wp:cNvGraphicFramePr>
+            <a:graphic xmlns:a="http://schemas.openxmlformats.org/drawingml/2006/main">
+              <a:graphicData uri="http://schemas.openxmlformats.org/drawingml/2006/picture">
+                <pic:pic xmlns:pic="http://schemas.openxmlformats.org/drawingml/2006/picture">
+                  <pic:nvPicPr>
+                    <pic:cNvPr id="1" name=""/>
+                    <pic:cNvPicPr/>
+                  </pic:nvPicPr>
+                  <pic:blipFill>
+                    <a:blip r:embed="rId11"/>
+                    <a:stretch>
+                      <a:fillRect/>
+                    </a:stretch>
+                  </pic:blipFill>
+                  <pic:spPr>
+                    <a:xfrm>
+                      <a:off x="0" y="0"/>
+                      <a:ext cx="4031473" cy="2435588"/>
+                    </a:xfrm>
+                    <a:prstGeom prst="rect">
+                      <a:avLst/>
+                    </a:prstGeom>
+                  </pic:spPr>
+                </pic:pic>
+              </a:graphicData>
+            </a:graphic>
+          </wp:inline>
+        </w:drawing>
+      </w:r>
+    </w:p>
+    <w:p>
+      <w:pPr>
+        <w:spacing w:after="0"/>
+        <w:rPr>
+          <w:b/>
+          <w:bCs/>
+          <w:sz w:val="24"/>
+          <w:szCs w:val="24"/>
+        </w:rPr>
+      </w:pPr>
+      <w:r>
+        <w:rPr>
+          <w:b/>
+          <w:bCs/>
+          <w:sz w:val="24"/>
+          <w:szCs w:val="24"/>
+        </w:rPr>
+        <w:t>DESCRIPTION</w:t>
+      </w:r>
+    </w:p>
+    <w:p>
+      <w:pPr>
+        <w:rPr>
+          <w:sz w:val="24"/>
+          <w:szCs w:val="24"/>
+        </w:rPr>
+      </w:pPr>
+      <w:r>
+        <w:rPr>
+          <w:sz w:val="24"/>
+          <w:szCs w:val="24"/>
+        </w:rPr>
+        <w:t xml:space="preserve">Used to make </w:t>
+      </w:r>
+      <w:r>
+        <w:rPr>
+          <w:sz w:val="24"/>
+          <w:szCs w:val="24"/>
+        </w:rPr>
+        <w:t>remove a directory and its contents</w:t>
+      </w:r>
+      <w:r>
+        <w:rPr>
+          <w:sz w:val="24"/>
+          <w:szCs w:val="24"/>
+        </w:rPr>
+        <w:t>.</w:t>
+      </w:r>
+    </w:p>
+    <w:p>
+      <w:pPr>
+        <w:spacing w:after="0"/>
+        <w:rPr>
+          <w:b/>
+          <w:bCs/>
+          <w:sz w:val="28"/>
+          <w:szCs w:val="28"/>
+          <w:u w:val="single"/>
+        </w:rPr>
+      </w:pPr>
+      <w:r>
+        <w:rPr>
+          <w:b/>
+          <w:bCs/>
+          <w:sz w:val="28"/>
+          <w:szCs w:val="28"/>
+          <w:u w:val="single"/>
+        </w:rPr>
+        <w:lastRenderedPageBreak/>
+        <w:t>copy</w:t>
+      </w:r>
+    </w:p>
+    <w:p>
+      <w:pPr>
+        <w:spacing w:after="0"/>
+        <w:rPr>
+          <w:b/>
+          <w:bCs/>
+          <w:sz w:val="24"/>
+          <w:szCs w:val="24"/>
+        </w:rPr>
+      </w:pPr>
+      <w:r>
+        <w:rPr>
+          <w:b/>
+          <w:bCs/>
+          <w:sz w:val="24"/>
+          <w:szCs w:val="24"/>
+        </w:rPr>
+        <w:t>OUTPUT</w:t>
+      </w:r>
+    </w:p>
+    <w:p>
+      <w:pPr>
+        <w:rPr>
+          <w:sz w:val="24"/>
+          <w:szCs w:val="24"/>
+        </w:rPr>
+      </w:pPr>
+      <w:r>
+        <w:rPr>
+          <w:sz w:val="24"/>
+          <w:szCs w:val="24"/>
+        </w:rPr>
+        <w:drawing>
+          <wp:inline distT="0" distB="0" distL="0" distR="0" wp14:anchorId="49113FFC" wp14:editId="4F3246DC">
+            <wp:extent cx="4100643" cy="2495550"/>
+            <wp:effectExtent l="0" t="0" r="0" b="0"/>
+            <wp:docPr id="14" name="Picture 14"/>
+            <wp:cNvGraphicFramePr>
+              <a:graphicFrameLocks xmlns:a="http://schemas.openxmlformats.org/drawingml/2006/main" noChangeAspect="1"/>
+            </wp:cNvGraphicFramePr>
+            <a:graphic xmlns:a="http://schemas.openxmlformats.org/drawingml/2006/main">
+              <a:graphicData uri="http://schemas.openxmlformats.org/drawingml/2006/picture">
+                <pic:pic xmlns:pic="http://schemas.openxmlformats.org/drawingml/2006/picture">
+                  <pic:nvPicPr>
+                    <pic:cNvPr id="1" name=""/>
+                    <pic:cNvPicPr/>
+                  </pic:nvPicPr>
+                  <pic:blipFill>
+                    <a:blip r:embed="rId12"/>
+                    <a:stretch>
+                      <a:fillRect/>
+                    </a:stretch>
+                  </pic:blipFill>
+                  <pic:spPr>
+                    <a:xfrm>
+                      <a:off x="0" y="0"/>
+                      <a:ext cx="4111892" cy="2502396"/>
+                    </a:xfrm>
+                    <a:prstGeom prst="rect">
+                      <a:avLst/>
+                    </a:prstGeom>
+                  </pic:spPr>
+                </pic:pic>
+              </a:graphicData>
+            </a:graphic>
+          </wp:inline>
+        </w:drawing>
+      </w:r>
+    </w:p>
+    <w:p>
+      <w:pPr>
+        <w:spacing w:after="0"/>
+        <w:rPr>
+          <w:b/>
+          <w:bCs/>
+          <w:sz w:val="24"/>
+          <w:szCs w:val="24"/>
+        </w:rPr>
+      </w:pPr>
+      <w:r>
+        <w:rPr>
+          <w:b/>
+          <w:bCs/>
+          <w:sz w:val="24"/>
+          <w:szCs w:val="24"/>
+        </w:rPr>
+        <w:t>DESCRIPTION</w:t>
+      </w:r>
+    </w:p>
+    <w:p>
+      <w:pPr>
+        <w:rPr>
+          <w:sz w:val="24"/>
+          <w:szCs w:val="24"/>
+        </w:rPr>
+      </w:pPr>
+      <w:r>
+        <w:rPr>
+          <w:sz w:val="24"/>
+          <w:szCs w:val="24"/>
+        </w:rPr>
+        <w:t xml:space="preserve">Used to </w:t>
+      </w:r>
+      <w:r>
+        <w:rPr>
+          <w:sz w:val="24"/>
+          <w:szCs w:val="24"/>
+        </w:rPr>
+        <w:t>copy files</w:t>
+      </w:r>
+      <w:r>
+        <w:rPr>
+          <w:sz w:val="24"/>
+          <w:szCs w:val="24"/>
+        </w:rPr>
+        <w:t>.</w:t>
+      </w:r>
+      <w:r>
+        <w:rPr>
+          <w:sz w:val="24"/>
+          <w:szCs w:val="24"/>
+        </w:rPr>
+        <w:t xml:space="preserve"> In the above picture, hello.txt was copied and saved as hello2 in the same directory.</w:t>
+      </w:r>
+    </w:p>
+    <w:p>
+      <w:pPr>
+        <w:spacing w:after="0"/>
+        <w:rPr>
+          <w:b/>
+          <w:bCs/>
+          <w:sz w:val="28"/>
+          <w:szCs w:val="28"/>
+          <w:u w:val="single"/>
+        </w:rPr>
+      </w:pPr>
+      <w:r>
+        <w:rPr>
+          <w:b/>
+          <w:bCs/>
+          <w:sz w:val="28"/>
+          <w:szCs w:val="28"/>
+          <w:u w:val="single"/>
+        </w:rPr>
+        <w:t>date</w:t>
+      </w:r>
+    </w:p>
+    <w:p>
+      <w:pPr>
+        <w:spacing w:after="0"/>
+        <w:rPr>
+          <w:b/>
+          <w:bCs/>
+          <w:sz w:val="24"/>
+          <w:szCs w:val="24"/>
+        </w:rPr>
+      </w:pPr>
+      <w:r>
+        <w:rPr>
+          <w:b/>
+          <w:bCs/>
+          <w:sz w:val="24"/>
+          <w:szCs w:val="24"/>
+        </w:rPr>
+        <w:t>OUTPUT</w:t>
+      </w:r>
+    </w:p>
+    <w:p>
+      <w:pPr>
+        <w:rPr>
+          <w:sz w:val="24"/>
+          <w:szCs w:val="24"/>
+        </w:rPr>
+      </w:pPr>
+      <w:r>
+        <w:rPr>
+          <w:sz w:val="24"/>
+          <w:szCs w:val="24"/>
+        </w:rPr>
+        <w:drawing>
+          <wp:inline distT="0" distB="0" distL="0" distR="0" wp14:anchorId="2225C8E5" wp14:editId="223EAD89">
+            <wp:extent cx="3178479" cy="1000125"/>
+            <wp:effectExtent l="0" t="0" r="3175" b="0"/>
+            <wp:docPr id="16" name="Picture 16"/>
+            <wp:cNvGraphicFramePr>
+              <a:graphicFrameLocks xmlns:a="http://schemas.openxmlformats.org/drawingml/2006/main" noChangeAspect="1"/>
+            </wp:cNvGraphicFramePr>
+            <a:graphic xmlns:a="http://schemas.openxmlformats.org/drawingml/2006/main">
+              <a:graphicData uri="http://schemas.openxmlformats.org/drawingml/2006/picture">
+                <pic:pic xmlns:pic="http://schemas.openxmlformats.org/drawingml/2006/picture">
+                  <pic:nvPicPr>
+                    <pic:cNvPr id="1" name=""/>
+                    <pic:cNvPicPr/>
+                  </pic:nvPicPr>
+                  <pic:blipFill>
+                    <a:blip r:embed="rId13"/>
+                    <a:stretch>
+                      <a:fillRect/>
+                    </a:stretch>
+                  </pic:blipFill>
+                  <pic:spPr>
+                    <a:xfrm>
+                      <a:off x="0" y="0"/>
+                      <a:ext cx="3189048" cy="1003451"/>
+                    </a:xfrm>
+                    <a:prstGeom prst="rect">
+                      <a:avLst/>
+                    </a:prstGeom>
+                  </pic:spPr>
+                </pic:pic>
+              </a:graphicData>
+            </a:graphic>
+          </wp:inline>
+        </w:drawing>
+      </w:r>
+    </w:p>
+    <w:p>
+      <w:pPr>
+        <w:spacing w:after="0"/>
+        <w:rPr>
+          <w:b/>
+          <w:bCs/>
+          <w:sz w:val="24"/>
+          <w:szCs w:val="24"/>
+        </w:rPr>
+      </w:pPr>
+      <w:r>
+        <w:rPr>
+          <w:b/>
+          <w:bCs/>
+          <w:sz w:val="24"/>
+          <w:szCs w:val="24"/>
+        </w:rPr>
+        <w:t>DESCRIPTION</w:t>
+      </w:r>
+    </w:p>
+    <w:p>
+      <w:pPr>
+        <w:rPr>
+          <w:sz w:val="24"/>
+          <w:szCs w:val="24"/>
+        </w:rPr>
+      </w:pPr>
+      <w:r>
+        <w:rPr>
+          <w:sz w:val="24"/>
+          <w:szCs w:val="24"/>
+        </w:rPr>
+        <w:t xml:space="preserve">Used to </w:t>
+      </w:r>
+      <w:r>
+        <w:rPr>
+          <w:sz w:val="24"/>
+          <w:szCs w:val="24"/>
+        </w:rPr>
+        <w:t>display and reset date.</w:t>
+      </w:r>
+    </w:p>
+    <w:p>
+      <w:pPr>
+        <w:spacing w:after="0"/>
+        <w:rPr>
+          <w:b/>
+          <w:bCs/>
+          <w:sz w:val="28"/>
+          <w:szCs w:val="28"/>
+          <w:u w:val="single"/>
+        </w:rPr>
+      </w:pPr>
+      <w:r>
+        <w:rPr>
+          <w:b/>
+          <w:bCs/>
+          <w:sz w:val="28"/>
+          <w:szCs w:val="28"/>
+          <w:u w:val="single"/>
+        </w:rPr>
+        <w:t>time</w:t>
+      </w:r>
+    </w:p>
+    <w:p>
+      <w:pPr>
+        <w:spacing w:after="0"/>
+        <w:rPr>
+          <w:b/>
+          <w:bCs/>
+          <w:sz w:val="24"/>
+          <w:szCs w:val="24"/>
+        </w:rPr>
+      </w:pPr>
+      <w:r>
+        <w:rPr>
+          <w:b/>
+          <w:bCs/>
+          <w:sz w:val="24"/>
+          <w:szCs w:val="24"/>
+        </w:rPr>
+        <w:t>OUTPUT</w:t>
+      </w:r>
+    </w:p>
+    <w:p>
+      <w:pPr>
+        <w:rPr>
+          <w:sz w:val="24"/>
+          <w:szCs w:val="24"/>
+        </w:rPr>
+      </w:pPr>
+      <w:r>
+        <w:rPr>
+          <w:sz w:val="24"/>
+          <w:szCs w:val="24"/>
+        </w:rPr>
+        <w:drawing>
+          <wp:inline distT="0" distB="0" distL="0" distR="0" wp14:anchorId="684271AA" wp14:editId="234FA728">
+            <wp:extent cx="3343275" cy="890654"/>
+            <wp:effectExtent l="0" t="0" r="0" b="5080"/>
+            <wp:docPr id="18" name="Picture 18"/>
+            <wp:cNvGraphicFramePr>
+              <a:graphicFrameLocks xmlns:a="http://schemas.openxmlformats.org/drawingml/2006/main" noChangeAspect="1"/>
+            </wp:cNvGraphicFramePr>
+            <a:graphic xmlns:a="http://schemas.openxmlformats.org/drawingml/2006/main">
+              <a:graphicData uri="http://schemas.openxmlformats.org/drawingml/2006/picture">
+                <pic:pic xmlns:pic="http://schemas.openxmlformats.org/drawingml/2006/picture">
+                  <pic:nvPicPr>
+                    <pic:cNvPr id="1" name=""/>
+                    <pic:cNvPicPr/>
+                  </pic:nvPicPr>
+                  <pic:blipFill>
+                    <a:blip r:embed="rId14"/>
+                    <a:stretch>
+                      <a:fillRect/>
+                    </a:stretch>
+                  </pic:blipFill>
+                  <pic:spPr>
+                    <a:xfrm>
+                      <a:off x="0" y="0"/>
+                      <a:ext cx="3374200" cy="898893"/>
+                    </a:xfrm>
+                    <a:prstGeom prst="rect">
+                      <a:avLst/>
+                    </a:prstGeom>
+                  </pic:spPr>
+                </pic:pic>
+              </a:graphicData>
+            </a:graphic>
+          </wp:inline>
+        </w:drawing>
+      </w:r>
+    </w:p>
+    <w:p>
+      <w:pPr>
+        <w:spacing w:after="0"/>
+        <w:rPr>
+          <w:b/>
+          <w:bCs/>
+          <w:sz w:val="24"/>
+          <w:szCs w:val="24"/>
+        </w:rPr>
+      </w:pPr>
+      <w:r>
+        <w:rPr>
+          <w:b/>
+          <w:bCs/>
+          <w:sz w:val="24"/>
+          <w:szCs w:val="24"/>
+        </w:rPr>
+        <w:t>DESCRIPTION</w:t>
+      </w:r>
+    </w:p>
+    <w:p>
+      <w:pPr>
+        <w:rPr>
+          <w:sz w:val="24"/>
+          <w:szCs w:val="24"/>
+        </w:rPr>
+      </w:pPr>
+      <w:r>
+        <w:rPr>
+          <w:sz w:val="24"/>
+          <w:szCs w:val="24"/>
+        </w:rPr>
+        <w:t xml:space="preserve">Used to display and reset </w:t>
+      </w:r>
+      <w:r>
+        <w:rPr>
+          <w:sz w:val="24"/>
+          <w:szCs w:val="24"/>
+        </w:rPr>
+        <w:t>time</w:t>
+      </w:r>
+      <w:r>
+        <w:rPr>
+          <w:sz w:val="24"/>
+          <w:szCs w:val="24"/>
+        </w:rPr>
+        <w:t>.</w:t>
+      </w:r>
+    </w:p>
+    <w:p>
+      <w:pPr>
+        <w:rPr>
+          <w:sz w:val="24"/>
+          <w:szCs w:val="24"/>
+        </w:rPr>
+      </w:pPr>
+    </w:p>
+    <w:p>
+      <w:pPr>
+        <w:rPr>
+          <w:sz w:val="24"/>
+          <w:szCs w:val="24"/>
+        </w:rPr>
+      </w:pPr>
+    </w:p>
+    <w:p>
+      <w:pPr>
+        <w:rPr>
+          <w:sz w:val="24"/>
+          <w:szCs w:val="24"/>
+        </w:rPr>
+      </w:pPr>
+    </w:p>
+    <w:p>
+      <w:pPr>
+        <w:spacing w:after="0"/>
+        <w:rPr>
+          <w:b/>
+          <w:bCs/>
+          <w:sz w:val="28"/>
+          <w:szCs w:val="28"/>
+          <w:u w:val="single"/>
+        </w:rPr>
+      </w:pPr>
+      <w:r>
+        <w:rPr>
+          <w:b/>
+          <w:bCs/>
+          <w:sz w:val="28"/>
+          <w:szCs w:val="28"/>
+          <w:u w:val="single"/>
+        </w:rPr>
+        <w:lastRenderedPageBreak/>
+        <w:t>vol</w:t>
+      </w:r>
+    </w:p>
+    <w:p>
+      <w:pPr>
+        <w:spacing w:after="0"/>
+        <w:rPr>
+          <w:b/>
+          <w:bCs/>
+          <w:sz w:val="24"/>
+          <w:szCs w:val="24"/>
+        </w:rPr>
+      </w:pPr>
+      <w:r>
+        <w:rPr>
+          <w:b/>
+          <w:bCs/>
+          <w:sz w:val="24"/>
+          <w:szCs w:val="24"/>
+        </w:rPr>
+        <w:t>OUTPUT</w:t>
+      </w:r>
+    </w:p>
+    <w:p>
+      <w:pPr>
+        <w:rPr>
+          <w:sz w:val="24"/>
+          <w:szCs w:val="24"/>
+        </w:rPr>
+      </w:pPr>
+      <w:r>
+        <w:rPr>
+          <w:sz w:val="24"/>
+          <w:szCs w:val="24"/>
+        </w:rPr>
+        <w:drawing>
+          <wp:inline distT="0" distB="0" distL="0" distR="0" wp14:anchorId="58C93A1D" wp14:editId="3AC74CC4">
+            <wp:extent cx="3343275" cy="890654"/>
+            <wp:effectExtent l="0" t="0" r="0" b="5080"/>
+            <wp:docPr id="19" name="Picture 19"/>
+            <wp:cNvGraphicFramePr>
+              <a:graphicFrameLocks xmlns:a="http://schemas.openxmlformats.org/drawingml/2006/main" noChangeAspect="1"/>
+            </wp:cNvGraphicFramePr>
+            <a:graphic xmlns:a="http://schemas.openxmlformats.org/drawingml/2006/main">
+              <a:graphicData uri="http://schemas.openxmlformats.org/drawingml/2006/picture">
+                <pic:pic xmlns:pic="http://schemas.openxmlformats.org/drawingml/2006/picture">
+                  <pic:nvPicPr>
+                    <pic:cNvPr id="1" name=""/>
+                    <pic:cNvPicPr/>
+                  </pic:nvPicPr>
+                  <pic:blipFill>
+                    <a:blip r:embed="rId14"/>
+                    <a:stretch>
+                      <a:fillRect/>
+                    </a:stretch>
+                  </pic:blipFill>
+                  <pic:spPr>
+                    <a:xfrm>
+                      <a:off x="0" y="0"/>
+                      <a:ext cx="3374200" cy="898893"/>
+                    </a:xfrm>
+                    <a:prstGeom prst="rect">
+                      <a:avLst/>
+                    </a:prstGeom>
+                  </pic:spPr>
+                </pic:pic>
+              </a:graphicData>
+            </a:graphic>
+          </wp:inline>
+        </w:drawing>
+      </w:r>
+    </w:p>
+    <w:p>
+      <w:pPr>
+        <w:spacing w:after="0"/>
+        <w:rPr>
+          <w:b/>
+          <w:bCs/>
+          <w:sz w:val="24"/>
+          <w:szCs w:val="24"/>
+        </w:rPr>
+      </w:pPr>
+      <w:r>
+        <w:rPr>
+          <w:b/>
+          <w:bCs/>
+          <w:sz w:val="24"/>
+          <w:szCs w:val="24"/>
+        </w:rPr>
+        <w:t>DESCRIPTION</w:t>
+      </w:r>
+    </w:p>
+    <w:p>
+      <w:pPr>
+        <w:rPr>
+          <w:sz w:val="24"/>
+          <w:szCs w:val="24"/>
+        </w:rPr>
+      </w:pPr>
+      <w:r>
+        <w:rPr>
+          <w:sz w:val="24"/>
+          <w:szCs w:val="24"/>
+        </w:rPr>
+        <w:t>U</w:t>
+      </w:r>
+      <w:r>
+        <w:rPr>
+          <w:sz w:val="24"/>
+          <w:szCs w:val="24"/>
+        </w:rPr>
+        <w:t>sed to display the volume label and volume serial number of a logical drive</w:t>
+      </w:r>
+      <w:r>
+        <w:rPr>
+          <w:sz w:val="24"/>
+          <w:szCs w:val="24"/>
+        </w:rPr>
+        <w:t>.</w:t>
+      </w:r>
+    </w:p>
+    <w:p>
+      <w:pPr>
+        <w:spacing w:after="0"/>
+        <w:rPr>
+          <w:b/>
+          <w:bCs/>
+          <w:sz w:val="28"/>
+          <w:szCs w:val="28"/>
+          <w:u w:val="single"/>
+        </w:rPr>
+      </w:pPr>
+      <w:proofErr w:type="spellStart"/>
+      <w:r>
+        <w:rPr>
+          <w:b/>
+          <w:bCs/>
+          <w:sz w:val="28"/>
+          <w:szCs w:val="28"/>
+          <w:u w:val="single"/>
+        </w:rPr>
+        <w:t>cls</w:t>
+      </w:r>
+      <w:proofErr w:type="spellEnd"/>
+    </w:p>
+    <w:p>
+      <w:pPr>
+        <w:spacing w:after="0"/>
+        <w:rPr>
+          <w:b/>
+          <w:bCs/>
+          <w:sz w:val="24"/>
+          <w:szCs w:val="24"/>
+        </w:rPr>
+      </w:pPr>
+      <w:r>
+        <w:rPr>
+          <w:b/>
+          <w:bCs/>
+          <w:sz w:val="24"/>
+          <w:szCs w:val="24"/>
+        </w:rPr>
+        <w:t>OUTPUT</w:t>
+      </w:r>
+    </w:p>
+    <w:p>
+      <w:pPr>
+        <w:rPr>
+          <w:sz w:val="24"/>
+          <w:szCs w:val="24"/>
+        </w:rPr>
+      </w:pPr>
+      <w:r>
+        <w:rPr>
+          <w:sz w:val="24"/>
+          <w:szCs w:val="24"/>
+        </w:rPr>
+        <w:drawing>
+          <wp:inline distT="0" distB="0" distL="0" distR="0" wp14:anchorId="5B535E09" wp14:editId="51E15B03">
+            <wp:extent cx="3438525" cy="1163808"/>
+            <wp:effectExtent l="0" t="0" r="0" b="0"/>
+            <wp:docPr id="21" name="Picture 21"/>
+            <wp:cNvGraphicFramePr>
+              <a:graphicFrameLocks xmlns:a="http://schemas.openxmlformats.org/drawingml/2006/main" noChangeAspect="1"/>
+            </wp:cNvGraphicFramePr>
+            <a:graphic xmlns:a="http://schemas.openxmlformats.org/drawingml/2006/main">
+              <a:graphicData uri="http://schemas.openxmlformats.org/drawingml/2006/picture">
+                <pic:pic xmlns:pic="http://schemas.openxmlformats.org/drawingml/2006/picture">
+                  <pic:nvPicPr>
+                    <pic:cNvPr id="1" name=""/>
+                    <pic:cNvPicPr/>
+                  </pic:nvPicPr>
+                  <pic:blipFill>
+                    <a:blip r:embed="rId15"/>
+                    <a:stretch>
+                      <a:fillRect/>
+                    </a:stretch>
+                  </pic:blipFill>
+                  <pic:spPr>
+                    <a:xfrm>
+                      <a:off x="0" y="0"/>
+                      <a:ext cx="3464175" cy="1172490"/>
+                    </a:xfrm>
+                    <a:prstGeom prst="rect">
+                      <a:avLst/>
+                    </a:prstGeom>
+                  </pic:spPr>
+                </pic:pic>
+              </a:graphicData>
+            </a:graphic>
+          </wp:inline>
+        </w:drawing>
+      </w:r>
+    </w:p>
+    <w:p>
+      <w:pPr>
+        <w:rPr>
+          <w:sz w:val="24"/>
+          <w:szCs w:val="24"/>
+        </w:rPr>
+      </w:pPr>
+      <w:r>
+        <w:rPr>
+          <w:sz w:val="24"/>
+          <w:szCs w:val="24"/>
+        </w:rPr>
+        <w:drawing>
+          <wp:inline distT="0" distB="0" distL="0" distR="0" wp14:anchorId="34060D65" wp14:editId="22B8EC95">
+            <wp:extent cx="3457575" cy="679942"/>
+            <wp:effectExtent l="0" t="0" r="0" b="6350"/>
+            <wp:docPr id="22" name="Picture 22"/>
+            <wp:cNvGraphicFramePr>
+              <a:graphicFrameLocks xmlns:a="http://schemas.openxmlformats.org/drawingml/2006/main" noChangeAspect="1"/>
+            </wp:cNvGraphicFramePr>
+            <a:graphic xmlns:a="http://schemas.openxmlformats.org/drawingml/2006/main">
+              <a:graphicData uri="http://schemas.openxmlformats.org/drawingml/2006/picture">
+                <pic:pic xmlns:pic="http://schemas.openxmlformats.org/drawingml/2006/picture">
+                  <pic:nvPicPr>
+                    <pic:cNvPr id="1" name=""/>
+                    <pic:cNvPicPr/>
+                  </pic:nvPicPr>
+                  <pic:blipFill>
+                    <a:blip r:embed="rId16"/>
+                    <a:stretch>
+                      <a:fillRect/>
+                    </a:stretch>
+                  </pic:blipFill>
+                  <pic:spPr>
+                    <a:xfrm>
+                      <a:off x="0" y="0"/>
+                      <a:ext cx="3501735" cy="688626"/>
+                    </a:xfrm>
+                    <a:prstGeom prst="rect">
+                      <a:avLst/>
+                    </a:prstGeom>
+                  </pic:spPr>
+                </pic:pic>
+              </a:graphicData>
+            </a:graphic>
+          </wp:inline>
+        </w:drawing>
+      </w:r>
+    </w:p>
+    <w:p>
+      <w:pPr>
+        <w:spacing w:after="0"/>
+        <w:rPr>
+          <w:b/>
+          <w:bCs/>
+          <w:sz w:val="24"/>
+          <w:szCs w:val="24"/>
+        </w:rPr>
+      </w:pPr>
+      <w:r>
+        <w:rPr>
+          <w:b/>
+          <w:bCs/>
+          <w:sz w:val="24"/>
+          <w:szCs w:val="24"/>
+        </w:rPr>
+        <w:t>DESCRIPTION</w:t>
+      </w:r>
+    </w:p>
+    <w:p>
+      <w:pPr>
+        <w:rPr>
+          <w:b/>
+          <w:bCs/>
+          <w:color w:val="2F5496" w:themeColor="accent1" w:themeShade="BF"/>
+          <w:sz w:val="28"/>
+          <w:szCs w:val="28"/>
+          <w:u w:val="single"/>
+        </w:rPr>
+      </w:pPr>
+      <w:r>
+        <w:rPr>
+          <w:sz w:val="24"/>
+          <w:szCs w:val="24"/>
+        </w:rPr>
+        <w:t>U</w:t>
+      </w:r>
+      <w:r>
+        <w:rPr>
+          <w:sz w:val="24"/>
+          <w:szCs w:val="24"/>
+        </w:rPr>
+        <w:t xml:space="preserve">sed to </w:t>
+      </w:r>
+      <w:r>
+        <w:rPr>
+          <w:sz w:val="24"/>
+          <w:szCs w:val="24"/>
+        </w:rPr>
+        <w:t>clear the console</w:t>
+      </w:r>
+      <w:r>
+        <w:rPr>
+          <w:sz w:val="24"/>
+          <w:szCs w:val="24"/>
+        </w:rPr>
+        <w:t>.</w:t>
+      </w:r>
+    </w:p>
+    <w:p>
+      <w:pPr>
+        <w:spacing w:after="0"/>
+        <w:rPr>
+          <w:b/>
+          <w:bCs/>
+          <w:sz w:val="28"/>
+          <w:szCs w:val="28"/>
+          <w:u w:val="single"/>
+        </w:rPr>
+      </w:pPr>
+      <w:r>
+        <w:rPr>
+          <w:b/>
+          <w:bCs/>
+          <w:sz w:val="28"/>
+          <w:szCs w:val="28"/>
+          <w:u w:val="single"/>
+        </w:rPr>
+        <w:t>find</w:t>
+      </w:r>
+    </w:p>
+    <w:p>
+      <w:pPr>
+        <w:spacing w:after="0"/>
+        <w:rPr>
+          <w:b/>
+          <w:bCs/>
+          <w:sz w:val="24"/>
+          <w:szCs w:val="24"/>
+        </w:rPr>
+      </w:pPr>
+      <w:r>
+        <w:rPr>
+          <w:b/>
+          <w:bCs/>
+          <w:sz w:val="24"/>
+          <w:szCs w:val="24"/>
+        </w:rPr>
+        <w:t>OUTPUT</w:t>
+      </w:r>
+    </w:p>
+    <w:p>
+      <w:pPr>
+        <w:rPr>
+          <w:sz w:val="24"/>
+          <w:szCs w:val="24"/>
+        </w:rPr>
+      </w:pPr>
+      <w:r>
+        <w:rPr>
+          <w:sz w:val="24"/>
+          <w:szCs w:val="24"/>
+        </w:rPr>
+        <w:drawing>
+          <wp:inline distT="0" distB="0" distL="0" distR="0" wp14:anchorId="67AC54B2" wp14:editId="515941ED">
+            <wp:extent cx="5731510" cy="2107565"/>
+            <wp:effectExtent l="0" t="0" r="2540" b="6985"/>
+            <wp:docPr id="27" name="Picture 27"/>
+            <wp:cNvGraphicFramePr>
+              <a:graphicFrameLocks xmlns:a="http://schemas.openxmlformats.org/drawingml/2006/main" noChangeAspect="1"/>
+            </wp:cNvGraphicFramePr>
+            <a:graphic xmlns:a="http://schemas.openxmlformats.org/drawingml/2006/main">
+              <a:graphicData uri="http://schemas.openxmlformats.org/drawingml/2006/picture">
+                <pic:pic xmlns:pic="http://schemas.openxmlformats.org/drawingml/2006/picture">
+                  <pic:nvPicPr>
+                    <pic:cNvPr id="1" name=""/>
+                    <pic:cNvPicPr/>
+                  </pic:nvPicPr>
+                  <pic:blipFill>
+                    <a:blip r:embed="rId17"/>
+                    <a:stretch>
+                      <a:fillRect/>
+                    </a:stretch>
+                  </pic:blipFill>
+                  <pic:spPr>
+                    <a:xfrm>
+                      <a:off x="0" y="0"/>
+                      <a:ext cx="5731510" cy="2107565"/>
+                    </a:xfrm>
+                    <a:prstGeom prst="rect">
+                      <a:avLst/>
+                    </a:prstGeom>
+                  </pic:spPr>
+                </pic:pic>
+              </a:graphicData>
+            </a:graphic>
+          </wp:inline>
+        </w:drawing>
+      </w:r>
+    </w:p>
+    <w:p>
+      <w:pPr>
+        <w:spacing w:after="0"/>
+        <w:rPr>
+          <w:b/>
+          <w:bCs/>
+          <w:sz w:val="24"/>
+          <w:szCs w:val="24"/>
+        </w:rPr>
+      </w:pPr>
+      <w:r>
+        <w:rPr>
+          <w:b/>
+          <w:bCs/>
+          <w:sz w:val="24"/>
+          <w:szCs w:val="24"/>
+        </w:rPr>
+        <w:t>DESCRIPTION</w:t>
+      </w:r>
+    </w:p>
+    <w:p>
+      <w:pPr>
+        <w:rPr>
+          <w:b/>
+          <w:bCs/>
+          <w:color w:val="2F5496" w:themeColor="accent1" w:themeShade="BF"/>
+          <w:sz w:val="28"/>
+          <w:szCs w:val="28"/>
+          <w:u w:val="single"/>
+        </w:rPr>
+      </w:pPr>
+      <w:r>
+        <w:rPr>
+          <w:sz w:val="24"/>
+          <w:szCs w:val="24"/>
+        </w:rPr>
+        <w:t>U</w:t>
+      </w:r>
+      <w:r>
+        <w:rPr>
+          <w:sz w:val="24"/>
+          <w:szCs w:val="24"/>
+        </w:rPr>
+        <w:t xml:space="preserve">sed </w:t>
+      </w:r>
+      <w:r>
+        <w:rPr>
+          <w:sz w:val="24"/>
+          <w:szCs w:val="24"/>
+        </w:rPr>
+        <w:t>search for a string of text in a file or multiple files</w:t>
+      </w:r>
+      <w:r>
+        <w:rPr>
+          <w:sz w:val="24"/>
+          <w:szCs w:val="24"/>
+        </w:rPr>
+        <w:t>.</w:t>
+      </w:r>
+    </w:p>
+    <w:p>
+      <w:pPr>
+        <w:rPr>
+          <w:b/>
+          <w:bCs/>
+          <w:color w:val="2F5496" w:themeColor="accent1" w:themeShade="BF"/>
+          <w:sz w:val="28"/>
+          <w:szCs w:val="28"/>
+          <w:u w:val="single"/>
+        </w:rPr>
+      </w:pPr>
+    </w:p>
+    <w:p>
+      <w:pPr>
+        <w:rPr>
+          <w:b/>
+          <w:bCs/>
+          <w:color w:val="2F5496" w:themeColor="accent1" w:themeShade="BF"/>
+          <w:sz w:val="28"/>
+          <w:szCs w:val="28"/>
+          <w:u w:val="single"/>
+        </w:rPr>
+      </w:pPr>
+    </w:p>
+    <w:p>
+      <w:pPr>
+        <w:rPr>
+          <w:b/>
+          <w:bCs/>
+          <w:color w:val="1F3864" w:themeColor="accent1" w:themeShade="80"/>
+          <w:sz w:val="28"/>
+          <w:szCs w:val="28"/>
+          <w:u w:val="single"/>
+        </w:rPr>
+      </w:pPr>
+      <w:r>
+        <w:rPr>
+          <w:b/>
+          <w:bCs/>
+          <w:color w:val="1F3864" w:themeColor="accent1" w:themeShade="80"/>
+          <w:sz w:val="28"/>
+          <w:szCs w:val="28"/>
+          <w:u w:val="single"/>
+        </w:rPr>
+        <w:lastRenderedPageBreak/>
+        <w:t>EXERCISE</w:t>
+      </w:r>
+    </w:p>
+    <w:p>
+      <w:pPr>
+        <w:rPr>
+          <w:b/>
+          <w:bCs/>
+          <w:color w:val="2F5496" w:themeColor="accent1" w:themeShade="BF"/>
+          <w:sz w:val="28"/>
+          <w:szCs w:val="28"/>
+          <w:u w:val="single"/>
+        </w:rPr>
+      </w:pPr>
+      <w:r>
+        <w:rPr>
+          <w:b/>
+          <w:bCs/>
+          <w:color w:val="2F5496" w:themeColor="accent1" w:themeShade="BF"/>
+          <w:sz w:val="28"/>
+          <w:szCs w:val="28"/>
+          <w:u w:val="single"/>
+        </w:rPr>
+        <w:t>TASK 1</w:t>
+      </w:r>
+    </w:p>
+    <w:p>
+      <w:pPr>
+        <w:rPr>
+          <w:sz w:val="24"/>
+          <w:szCs w:val="24"/>
+        </w:rPr>
+      </w:pPr>
+      <w:r>
+        <w:rPr>
+          <w:sz w:val="24"/>
+          <w:szCs w:val="24"/>
+        </w:rPr>
+        <w:t xml:space="preserve">Use commands to find the IPv4 address and subnet mask of your computer </w:t>
+      </w:r>
+    </w:p>
+    <w:p>
+      <w:pPr>
+        <w:rPr>
+          <w:b/>
+          <w:bCs/>
+          <w:sz w:val="28"/>
+          <w:szCs w:val="28"/>
+          <w:u w:val="single"/>
+        </w:rPr>
+      </w:pPr>
+      <w:r>
+        <w:rPr>
+          <w:b/>
+          <w:bCs/>
+          <w:sz w:val="28"/>
+          <w:szCs w:val="28"/>
+          <w:u w:val="single"/>
+        </w:rPr>
+        <w:t>COMMAND</w:t>
+      </w:r>
+    </w:p>
+    <w:p>
+      <w:pPr>
+        <w:rPr>
+          <w:b/>
+          <w:bCs/>
+          <w:color w:val="2F5496" w:themeColor="accent1" w:themeShade="BF"/>
+          <w:sz w:val="24"/>
+          <w:szCs w:val="24"/>
+          <w:u w:val="single"/>
+        </w:rPr>
+      </w:pPr>
+      <w:r>
+        <w:rPr>
+          <w:sz w:val="24"/>
+          <w:szCs w:val="24"/>
+        </w:rPr>
+        <w:t xml:space="preserve">ipconfig </w:t>
+      </w:r>
+    </w:p>
+    <w:p>
+      <w:pPr>
+        <w:rPr>
+          <w:b/>
+          <w:bCs/>
+          <w:sz w:val="28"/>
+          <w:szCs w:val="28"/>
+          <w:u w:val="single"/>
+        </w:rPr>
+      </w:pPr>
+      <w:r>
+        <w:rPr>
+          <w:b/>
+          <w:bCs/>
+          <w:sz w:val="28"/>
+          <w:szCs w:val="28"/>
+          <w:u w:val="single"/>
+        </w:rPr>
+        <w:t>OUTPUT</w:t>
+      </w:r>
+    </w:p>
+    <w:p>
+      <w:pPr>
+        <w:rPr>
+          <w:sz w:val="24"/>
+          <w:szCs w:val="24"/>
+        </w:rPr>
+      </w:pPr>
+      <w:r>
+        <w:rPr>
+          <w:noProof/>
+          <w:sz w:val="24"/>
+          <w:szCs w:val="24"/>
+        </w:rPr>
+        <w:drawing>
+          <wp:inline distT="0" distB="0" distL="0" distR="0" wp14:anchorId="5C4A4818" wp14:editId="77BB07E4">
+            <wp:extent cx="4025820" cy="4476750"/>
+            <wp:effectExtent l="0" t="0" r="0" b="0"/>
+            <wp:docPr id="3" name="Picture 3"/>
+            <wp:cNvGraphicFramePr>
+              <a:graphicFrameLocks xmlns:a="http://schemas.openxmlformats.org/drawingml/2006/main" noChangeAspect="1"/>
+            </wp:cNvGraphicFramePr>
+            <a:graphic xmlns:a="http://schemas.openxmlformats.org/drawingml/2006/main">
+              <a:graphicData uri="http://schemas.openxmlformats.org/drawingml/2006/picture">
+                <pic:pic xmlns:pic="http://schemas.openxmlformats.org/drawingml/2006/picture">
+                  <pic:nvPicPr>
+                    <pic:cNvPr id="1" name=""/>
+                    <pic:cNvPicPr/>
+                  </pic:nvPicPr>
+                  <pic:blipFill>
+                    <a:blip r:embed="rId18"/>
+                    <a:stretch>
+                      <a:fillRect/>
+                    </a:stretch>
+                  </pic:blipFill>
+                  <pic:spPr>
+                    <a:xfrm>
+                      <a:off x="0" y="0"/>
+                      <a:ext cx="4036273" cy="4488374"/>
+                    </a:xfrm>
+                    <a:prstGeom prst="rect">
+                      <a:avLst/>
+                    </a:prstGeom>
+                  </pic:spPr>
+                </pic:pic>
+              </a:graphicData>
+            </a:graphic>
+          </wp:inline>
+        </w:drawing>
+      </w:r>
+    </w:p>
+    <w:p>
+      <w:pPr>
+        <w:spacing w:after="0"/>
+        <w:rPr>
+          <w:b/>
+          <w:bCs/>
+          <w:sz w:val="28"/>
+          <w:szCs w:val="28"/>
+          <w:u w:val="single"/>
+        </w:rPr>
+      </w:pPr>
+      <w:r>
+        <w:rPr>
+          <w:b/>
+          <w:bCs/>
+          <w:sz w:val="28"/>
+          <w:szCs w:val="28"/>
+          <w:u w:val="single"/>
+        </w:rPr>
+        <w:t>OBSERVATION</w:t>
+      </w:r>
+    </w:p>
+    <w:p>
+      <w:pPr>
+        <w:rPr>
+          <w:sz w:val="24"/>
+          <w:szCs w:val="24"/>
+        </w:rPr>
+      </w:pPr>
+      <w:r>
+        <w:rPr>
+          <w:sz w:val="24"/>
+          <w:szCs w:val="24"/>
+        </w:rPr>
+        <w:t xml:space="preserve">This gives </w:t>
+      </w:r>
+      <w:r>
+        <w:rPr>
+          <w:sz w:val="24"/>
+          <w:szCs w:val="24"/>
+        </w:rPr>
+        <w:t>all IP information for all the network adapters in use by Windows</w:t>
+      </w:r>
+      <w:r>
+        <w:rPr>
+          <w:sz w:val="24"/>
+          <w:szCs w:val="24"/>
+        </w:rPr>
+        <w:t>.</w:t>
+      </w:r>
+      <w:r>
+        <w:rPr>
+          <w:sz w:val="24"/>
+          <w:szCs w:val="24"/>
+        </w:rPr>
+        <w:t xml:space="preserve"> We see two adapters listed. The first one ‘Ethernet adapter VirtualBox Host-Only Network’ tells us that this system uses a hypervisor to manage virtual machines that have access to the internet. It has an IPv4 address of 192.168.56.1 and a subnet mask 255.255.255.0. The second, ‘Wireless LAN adapter Wi-Fi’ has an IPv4 address of 192.168.1.255 and the same subnet mask, 255.255.255.0.</w:t>
+      </w:r>
+    </w:p>
+    <w:p>
+      <w:pPr>
+        <w:rPr>
+          <w:sz w:val="24"/>
+          <w:szCs w:val="24"/>
+        </w:rPr>
+      </w:pPr>
+    </w:p>
+    <w:p>
+      <w:pPr>
+        <w:rPr>
+          <w:sz w:val="24"/>
+          <w:szCs w:val="24"/>
+        </w:rPr>
+      </w:pPr>
+    </w:p>
+    <w:p>
+      <w:pPr>
+        <w:rPr>
+          <w:b/>
+          <w:bCs/>
+          <w:color w:val="2F5496" w:themeColor="accent1" w:themeShade="BF"/>
+          <w:sz w:val="28"/>
+          <w:szCs w:val="28"/>
+          <w:u w:val="single"/>
+        </w:rPr>
+      </w:pPr>
+      <w:r>
+        <w:rPr>
+          <w:b/>
+          <w:bCs/>
+          <w:color w:val="2F5496" w:themeColor="accent1" w:themeShade="BF"/>
+          <w:sz w:val="28"/>
+          <w:szCs w:val="28"/>
+          <w:u w:val="single"/>
+        </w:rPr>
+        <w:lastRenderedPageBreak/>
+        <w:t>TASK 2</w:t>
+      </w:r>
+    </w:p>
+    <w:p>
+      <w:pPr>
+        <w:rPr>
+          <w:sz w:val="24"/>
+          <w:szCs w:val="24"/>
+        </w:rPr>
+      </w:pPr>
+      <w:r>
+        <w:rPr>
+          <w:sz w:val="24"/>
+          <w:szCs w:val="24"/>
+        </w:rPr>
+        <w:t xml:space="preserve">Create a batch file that will capture the following volatile information from an evidence system and store it a file. </w:t>
+      </w:r>
+    </w:p>
+    <w:p>
+      <w:pPr>
+        <w:pStyle w:val="ListParagraph"/>
+        <w:numPr>
+          <w:ilvl w:val="0"/>
+          <w:numId w:val="10"/>
+        </w:numPr>
+        <w:rPr>
+          <w:sz w:val="24"/>
+          <w:szCs w:val="24"/>
+        </w:rPr>
+      </w:pPr>
+      <w:r>
+        <w:rPr>
+          <w:sz w:val="24"/>
+          <w:szCs w:val="24"/>
+        </w:rPr>
+        <w:t xml:space="preserve">Current IPv4 address </w:t>
+      </w:r>
+    </w:p>
+    <w:p>
+      <w:pPr>
+        <w:pStyle w:val="ListParagraph"/>
+        <w:numPr>
+          <w:ilvl w:val="0"/>
+          <w:numId w:val="10"/>
+        </w:numPr>
+        <w:rPr>
+          <w:sz w:val="24"/>
+          <w:szCs w:val="24"/>
+        </w:rPr>
+      </w:pPr>
+      <w:r>
+        <w:rPr>
+          <w:sz w:val="24"/>
+          <w:szCs w:val="24"/>
+        </w:rPr>
+        <w:t xml:space="preserve">Current date </w:t>
+      </w:r>
+    </w:p>
+    <w:p>
+      <w:pPr>
+        <w:pStyle w:val="ListParagraph"/>
+        <w:numPr>
+          <w:ilvl w:val="0"/>
+          <w:numId w:val="10"/>
+        </w:numPr>
+        <w:rPr>
+          <w:sz w:val="24"/>
+          <w:szCs w:val="24"/>
+        </w:rPr>
+      </w:pPr>
+      <w:r>
+        <w:rPr>
+          <w:sz w:val="24"/>
+          <w:szCs w:val="24"/>
+        </w:rPr>
+        <w:t xml:space="preserve">Current time </w:t>
+      </w:r>
+    </w:p>
+    <w:p>
+      <w:pPr>
+        <w:pStyle w:val="ListParagraph"/>
+        <w:numPr>
+          <w:ilvl w:val="0"/>
+          <w:numId w:val="10"/>
+        </w:numPr>
+        <w:rPr>
+          <w:sz w:val="24"/>
+          <w:szCs w:val="24"/>
+        </w:rPr>
+      </w:pPr>
+      <w:r>
+        <w:rPr>
+          <w:sz w:val="24"/>
+          <w:szCs w:val="24"/>
+        </w:rPr>
+        <w:t xml:space="preserve">ARP table </w:t>
+      </w:r>
+    </w:p>
+    <w:p>
+      <w:pPr>
+        <w:pStyle w:val="ListParagraph"/>
+        <w:numPr>
+          <w:ilvl w:val="0"/>
+          <w:numId w:val="10"/>
+        </w:numPr>
+        <w:spacing w:after="240"/>
+        <w:rPr>
+          <w:sz w:val="24"/>
+          <w:szCs w:val="24"/>
+        </w:rPr>
+      </w:pPr>
+      <w:r>
+        <w:rPr>
+          <w:sz w:val="24"/>
+          <w:szCs w:val="24"/>
+        </w:rPr>
+        <w:t>Network connection information</w:t>
+      </w:r>
+    </w:p>
+    <w:p>
+      <w:pPr>
+        <w:spacing w:after="0"/>
+        <w:rPr>
+          <w:b/>
+          <w:bCs/>
+          <w:sz w:val="28"/>
+          <w:szCs w:val="28"/>
+          <w:u w:val="single"/>
+        </w:rPr>
+      </w:pPr>
+      <w:r>
+        <w:rPr>
+          <w:b/>
+          <w:bCs/>
+          <w:sz w:val="28"/>
+          <w:szCs w:val="28"/>
+          <w:u w:val="single"/>
+        </w:rPr>
+        <w:t>STEPS AND COMMANDS</w:t>
+      </w:r>
+    </w:p>
+    <w:p>
+      <w:pPr>
+        <w:pStyle w:val="ListParagraph"/>
+        <w:numPr>
+          <w:ilvl w:val="0"/>
+          <w:numId w:val="11"/>
+        </w:numPr>
+        <w:spacing w:after="240"/>
+        <w:rPr>
+          <w:sz w:val="24"/>
+          <w:szCs w:val="24"/>
+        </w:rPr>
+      </w:pPr>
+      <w:r>
+        <w:rPr>
+          <w:sz w:val="24"/>
+          <w:szCs w:val="24"/>
+        </w:rPr>
+        <w:t>Open a text editor and type in the following:</w:t>
+      </w:r>
+    </w:p>
+    <w:p>
+      <w:pPr>
+        <w:pStyle w:val="ListParagraph"/>
+        <w:spacing w:after="0"/>
+        <w:rPr>
+          <w:sz w:val="24"/>
+          <w:szCs w:val="24"/>
+        </w:rPr>
+      </w:pPr>
+      <w:r>
+        <w:rPr>
+          <w:sz w:val="24"/>
+          <w:szCs w:val="24"/>
+        </w:rPr>
+        <w:t>@ECHO OFF</w:t>
+      </w:r>
+    </w:p>
+    <w:p>
+      <w:pPr>
+        <w:pStyle w:val="ListParagraph"/>
+        <w:spacing w:after="0"/>
+        <w:rPr>
+          <w:sz w:val="24"/>
+          <w:szCs w:val="24"/>
+        </w:rPr>
+      </w:pPr>
+      <w:r>
+        <w:rPr>
+          <w:sz w:val="24"/>
+          <w:szCs w:val="24"/>
+        </w:rPr>
+        <w:t xml:space="preserve">echo "IPv4 </w:t>
+      </w:r>
+      <w:proofErr w:type="spellStart"/>
+      <w:r>
+        <w:rPr>
+          <w:sz w:val="24"/>
+          <w:szCs w:val="24"/>
+        </w:rPr>
+        <w:t>Adresses</w:t>
+      </w:r>
+      <w:proofErr w:type="spellEnd"/>
+      <w:r>
+        <w:rPr>
+          <w:sz w:val="24"/>
+          <w:szCs w:val="24"/>
+        </w:rPr>
+        <w:t>"</w:t>
+      </w:r>
+    </w:p>
+    <w:p>
+      <w:pPr>
+        <w:pStyle w:val="ListParagraph"/>
+        <w:spacing w:after="0"/>
+        <w:rPr>
+          <w:sz w:val="24"/>
+          <w:szCs w:val="24"/>
+        </w:rPr>
+      </w:pPr>
+      <w:r>
+        <w:rPr>
+          <w:sz w:val="24"/>
+          <w:szCs w:val="24"/>
+        </w:rPr>
+        <w:t xml:space="preserve">ipconfig | </w:t>
+      </w:r>
+      <w:proofErr w:type="spellStart"/>
+      <w:r>
+        <w:rPr>
+          <w:sz w:val="24"/>
+          <w:szCs w:val="24"/>
+        </w:rPr>
+        <w:t>findstr</w:t>
+      </w:r>
+      <w:proofErr w:type="spellEnd"/>
+      <w:r>
+        <w:rPr>
+          <w:sz w:val="24"/>
+          <w:szCs w:val="24"/>
+        </w:rPr>
+        <w:t xml:space="preserve"> /R /C:"IPv4 Address" /</w:t>
+      </w:r>
+      <w:proofErr w:type="spellStart"/>
+      <w:r>
+        <w:rPr>
+          <w:sz w:val="24"/>
+          <w:szCs w:val="24"/>
+        </w:rPr>
+        <w:t>C:"Subnet</w:t>
+      </w:r>
+      <w:proofErr w:type="spellEnd"/>
+      <w:r>
+        <w:rPr>
+          <w:sz w:val="24"/>
+          <w:szCs w:val="24"/>
+        </w:rPr>
+        <w:t xml:space="preserve"> Mask"</w:t>
+      </w:r>
+    </w:p>
+    <w:p>
+      <w:pPr>
+        <w:pStyle w:val="ListParagraph"/>
+        <w:spacing w:after="0"/>
+        <w:rPr>
+          <w:sz w:val="24"/>
+          <w:szCs w:val="24"/>
+        </w:rPr>
+      </w:pPr>
+      <w:r>
+        <w:rPr>
+          <w:sz w:val="24"/>
+          <w:szCs w:val="24"/>
+        </w:rPr>
+        <w:t>echo.</w:t>
+      </w:r>
+    </w:p>
+    <w:p>
+      <w:pPr>
+        <w:pStyle w:val="ListParagraph"/>
+        <w:spacing w:after="0"/>
+        <w:rPr>
+          <w:sz w:val="24"/>
+          <w:szCs w:val="24"/>
+        </w:rPr>
+      </w:pPr>
+      <w:r>
+        <w:rPr>
+          <w:sz w:val="24"/>
+          <w:szCs w:val="24"/>
+        </w:rPr>
+        <w:t>echo "Date is "</w:t>
+      </w:r>
+    </w:p>
+    <w:p>
+      <w:pPr>
+        <w:pStyle w:val="ListParagraph"/>
+        <w:spacing w:after="0"/>
+        <w:rPr>
+          <w:sz w:val="24"/>
+          <w:szCs w:val="24"/>
+        </w:rPr>
+      </w:pPr>
+      <w:r>
+        <w:rPr>
+          <w:sz w:val="24"/>
+          <w:szCs w:val="24"/>
+        </w:rPr>
+        <w:t>date /t</w:t>
+      </w:r>
+    </w:p>
+    <w:p>
+      <w:pPr>
+        <w:pStyle w:val="ListParagraph"/>
+        <w:spacing w:after="0"/>
+        <w:rPr>
+          <w:sz w:val="24"/>
+          <w:szCs w:val="24"/>
+        </w:rPr>
+      </w:pPr>
+      <w:r>
+        <w:rPr>
+          <w:sz w:val="24"/>
+          <w:szCs w:val="24"/>
+        </w:rPr>
+        <w:t>echo.</w:t>
+      </w:r>
+    </w:p>
+    <w:p>
+      <w:pPr>
+        <w:pStyle w:val="ListParagraph"/>
+        <w:spacing w:after="0"/>
+        <w:rPr>
+          <w:sz w:val="24"/>
+          <w:szCs w:val="24"/>
+        </w:rPr>
+      </w:pPr>
+      <w:r>
+        <w:rPr>
+          <w:sz w:val="24"/>
+          <w:szCs w:val="24"/>
+        </w:rPr>
+        <w:t>echo "Time is"</w:t>
+      </w:r>
+    </w:p>
+    <w:p>
+      <w:pPr>
+        <w:pStyle w:val="ListParagraph"/>
+        <w:spacing w:after="0"/>
+        <w:rPr>
+          <w:sz w:val="24"/>
+          <w:szCs w:val="24"/>
+        </w:rPr>
+      </w:pPr>
+      <w:r>
+        <w:rPr>
+          <w:sz w:val="24"/>
+          <w:szCs w:val="24"/>
+        </w:rPr>
+        <w:t>time /t</w:t>
+      </w:r>
+    </w:p>
+    <w:p>
+      <w:pPr>
+        <w:pStyle w:val="ListParagraph"/>
+        <w:spacing w:after="0"/>
+        <w:rPr>
+          <w:sz w:val="24"/>
+          <w:szCs w:val="24"/>
+        </w:rPr>
+      </w:pPr>
+      <w:r>
+        <w:rPr>
+          <w:sz w:val="24"/>
+          <w:szCs w:val="24"/>
+        </w:rPr>
+        <w:t>echo.</w:t>
+      </w:r>
+    </w:p>
+    <w:p>
+      <w:pPr>
+        <w:pStyle w:val="ListParagraph"/>
+        <w:spacing w:after="0"/>
+        <w:rPr>
+          <w:sz w:val="24"/>
+          <w:szCs w:val="24"/>
+        </w:rPr>
+      </w:pPr>
+      <w:r>
+        <w:rPr>
+          <w:sz w:val="24"/>
+          <w:szCs w:val="24"/>
+        </w:rPr>
+        <w:t>echo "ARP table is"</w:t>
+      </w:r>
+    </w:p>
+    <w:p>
+      <w:pPr>
+        <w:pStyle w:val="ListParagraph"/>
+        <w:spacing w:after="0"/>
+        <w:rPr>
+          <w:sz w:val="24"/>
+          <w:szCs w:val="24"/>
+        </w:rPr>
+      </w:pPr>
+      <w:proofErr w:type="spellStart"/>
+      <w:r>
+        <w:rPr>
+          <w:sz w:val="24"/>
+          <w:szCs w:val="24"/>
+        </w:rPr>
+        <w:t>arp</w:t>
+      </w:r>
+      <w:proofErr w:type="spellEnd"/>
+      <w:r>
+        <w:rPr>
+          <w:sz w:val="24"/>
+          <w:szCs w:val="24"/>
+        </w:rPr>
+        <w:t xml:space="preserve"> -a</w:t>
+      </w:r>
+    </w:p>
+    <w:p>
+      <w:pPr>
+        <w:pStyle w:val="ListParagraph"/>
+        <w:spacing w:after="0"/>
+        <w:rPr>
+          <w:sz w:val="24"/>
+          <w:szCs w:val="24"/>
+        </w:rPr>
+      </w:pPr>
+      <w:r>
+        <w:rPr>
+          <w:sz w:val="24"/>
+          <w:szCs w:val="24"/>
+        </w:rPr>
+        <w:t>echo.</w:t>
+      </w:r>
+    </w:p>
+    <w:p>
+      <w:pPr>
+        <w:pStyle w:val="ListParagraph"/>
+        <w:spacing w:after="0"/>
+        <w:rPr>
+          <w:sz w:val="24"/>
+          <w:szCs w:val="24"/>
+        </w:rPr>
+      </w:pPr>
+      <w:r>
+        <w:rPr>
+          <w:sz w:val="24"/>
+          <w:szCs w:val="24"/>
+        </w:rPr>
+        <w:t>echo "Network Connection information"</w:t>
+      </w:r>
+    </w:p>
+    <w:p>
+      <w:pPr>
+        <w:pStyle w:val="ListParagraph"/>
+        <w:spacing w:after="0"/>
+        <w:rPr>
+          <w:sz w:val="24"/>
+          <w:szCs w:val="24"/>
+        </w:rPr>
+      </w:pPr>
+      <w:r>
+        <w:rPr>
+          <w:sz w:val="24"/>
+          <w:szCs w:val="24"/>
+        </w:rPr>
+        <w:t>ipconfig</w:t>
+      </w:r>
+    </w:p>
+    <w:p>
+      <w:pPr>
+        <w:pStyle w:val="ListParagraph"/>
+        <w:spacing w:after="0"/>
+        <w:rPr>
+          <w:sz w:val="24"/>
+          <w:szCs w:val="24"/>
+        </w:rPr>
+      </w:pPr>
+      <w:r>
+        <w:rPr>
+          <w:sz w:val="24"/>
+          <w:szCs w:val="24"/>
+        </w:rPr>
+        <w:t>PAUSE</w:t>
+      </w:r>
+    </w:p>
+    <w:p>
+      <w:pPr>
+        <w:pStyle w:val="ListParagraph"/>
+        <w:numPr>
+          <w:ilvl w:val="0"/>
+          <w:numId w:val="11"/>
+        </w:numPr>
+        <w:spacing w:after="240"/>
+        <w:rPr>
+          <w:sz w:val="24"/>
+          <w:szCs w:val="24"/>
+        </w:rPr>
+      </w:pPr>
+      <w:r>
+        <w:rPr>
+          <w:sz w:val="24"/>
+          <w:szCs w:val="24"/>
+        </w:rPr>
+        <w:t>Then save it with an extension of “.bat” and select “ANSI” as encoding. Let the type remain as Text Document.</w:t>
+      </w:r>
+    </w:p>
+    <w:p>
+      <w:pPr>
+        <w:pStyle w:val="ListParagraph"/>
+        <w:numPr>
+          <w:ilvl w:val="0"/>
+          <w:numId w:val="11"/>
+        </w:numPr>
+        <w:spacing w:after="240"/>
+        <w:rPr>
+          <w:sz w:val="24"/>
+          <w:szCs w:val="24"/>
+        </w:rPr>
+      </w:pPr>
+      <w:r>
+        <w:rPr>
+          <w:sz w:val="24"/>
+          <w:szCs w:val="24"/>
+        </w:rPr>
+        <w:t>Then, double click on the newly created BAT file and verify output.</w:t>
+      </w:r>
+    </w:p>
+    <w:p>
+      <w:pPr>
+        <w:rPr>
+          <w:b/>
+          <w:bCs/>
+          <w:sz w:val="28"/>
+          <w:szCs w:val="28"/>
+          <w:u w:val="single"/>
+        </w:rPr>
+      </w:pPr>
+    </w:p>
+    <w:p>
+      <w:pPr>
+        <w:rPr>
+          <w:b/>
+          <w:bCs/>
+          <w:sz w:val="28"/>
+          <w:szCs w:val="28"/>
+          <w:u w:val="single"/>
+        </w:rPr>
+      </w:pPr>
+    </w:p>
+    <w:p>
+      <w:pPr>
+        <w:rPr>
+          <w:b/>
+          <w:bCs/>
+          <w:sz w:val="28"/>
+          <w:szCs w:val="28"/>
+          <w:u w:val="single"/>
+        </w:rPr>
+      </w:pPr>
+    </w:p>
+    <w:p>
+      <w:pPr>
+        <w:rPr>
+          <w:b/>
+          <w:bCs/>
+          <w:sz w:val="28"/>
+          <w:szCs w:val="28"/>
+          <w:u w:val="single"/>
+        </w:rPr>
+      </w:pPr>
+    </w:p>
+    <w:p>
+      <w:pPr>
+        <w:rPr>
+          <w:b/>
+          <w:bCs/>
+          <w:sz w:val="28"/>
+          <w:szCs w:val="28"/>
+          <w:u w:val="single"/>
+        </w:rPr>
+      </w:pPr>
+    </w:p>
+    <w:p>
+      <w:pPr>
+        <w:rPr>
+          <w:b/>
+          <w:bCs/>
+          <w:sz w:val="28"/>
+          <w:szCs w:val="28"/>
+          <w:u w:val="single"/>
+        </w:rPr>
+      </w:pPr>
+    </w:p>
+    <w:p>
+      <w:pPr>
+        <w:rPr>
+          <w:b/>
+          <w:bCs/>
+          <w:sz w:val="28"/>
+          <w:szCs w:val="28"/>
+          <w:u w:val="single"/>
+        </w:rPr>
+      </w:pPr>
+    </w:p>
+    <w:p>
+      <w:pPr>
+        <w:rPr>
+          <w:b/>
+          <w:bCs/>
+          <w:sz w:val="28"/>
+          <w:szCs w:val="28"/>
+          <w:u w:val="single"/>
+        </w:rPr>
+      </w:pPr>
+      <w:r>
+        <w:rPr>
+          <w:b/>
+          <w:bCs/>
+          <w:sz w:val="28"/>
+          <w:szCs w:val="28"/>
+          <w:u w:val="single"/>
+        </w:rPr>
+        <w:lastRenderedPageBreak/>
+        <w:t>OUTPUT</w:t>
+      </w:r>
+    </w:p>
+    <w:p>
+      <w:pPr>
+        <w:rPr>
+          <w:sz w:val="24"/>
+          <w:szCs w:val="24"/>
+        </w:rPr>
+      </w:pPr>
+      <w:r>
+        <w:rPr>
+          <w:noProof/>
+          <w:sz w:val="24"/>
+          <w:szCs w:val="24"/>
+        </w:rPr>
+        <w:drawing>
+          <wp:inline distT="0" distB="0" distL="0" distR="0" wp14:anchorId="795DECAD" wp14:editId="658248BD">
+            <wp:extent cx="4143375" cy="4329289"/>
+            <wp:effectExtent l="0" t="0" r="0" b="0"/>
+            <wp:docPr id="1" name="Picture 1"/>
+            <wp:cNvGraphicFramePr>
+              <a:graphicFrameLocks xmlns:a="http://schemas.openxmlformats.org/drawingml/2006/main" noChangeAspect="1"/>
+            </wp:cNvGraphicFramePr>
+            <a:graphic xmlns:a="http://schemas.openxmlformats.org/drawingml/2006/main">
+              <a:graphicData uri="http://schemas.openxmlformats.org/drawingml/2006/picture">
+                <pic:pic xmlns:pic="http://schemas.openxmlformats.org/drawingml/2006/picture">
+                  <pic:nvPicPr>
+                    <pic:cNvPr id="1" name=""/>
+                    <pic:cNvPicPr/>
+                  </pic:nvPicPr>
+                  <pic:blipFill>
+                    <a:blip r:embed="rId19"/>
+                    <a:stretch>
+                      <a:fillRect/>
+                    </a:stretch>
+                  </pic:blipFill>
+                  <pic:spPr>
+                    <a:xfrm>
+                      <a:off x="0" y="0"/>
+                      <a:ext cx="4164510" cy="4351373"/>
+                    </a:xfrm>
+                    <a:prstGeom prst="rect">
+                      <a:avLst/>
+                    </a:prstGeom>
+                  </pic:spPr>
+                </pic:pic>
+              </a:graphicData>
+            </a:graphic>
+          </wp:inline>
+        </w:drawing>
+      </w:r>
+    </w:p>
+    <w:p>
+      <w:pPr>
+        <w:rPr>
+          <w:sz w:val="24"/>
+          <w:szCs w:val="24"/>
+        </w:rPr>
+      </w:pPr>
+      <w:r>
+        <w:rPr>
+          <w:noProof/>
+          <w:sz w:val="24"/>
+          <w:szCs w:val="24"/>
+        </w:rPr>
+        <w:drawing>
+          <wp:inline distT="0" distB="0" distL="0" distR="0" wp14:anchorId="38A16DAA" wp14:editId="1B0A6901">
+            <wp:extent cx="4143375" cy="4056615"/>
+            <wp:effectExtent l="0" t="0" r="0" b="1270"/>
+            <wp:docPr id="6" name="Picture 6"/>
+            <wp:cNvGraphicFramePr>
+              <a:graphicFrameLocks xmlns:a="http://schemas.openxmlformats.org/drawingml/2006/main" noChangeAspect="1"/>
+            </wp:cNvGraphicFramePr>
+            <a:graphic xmlns:a="http://schemas.openxmlformats.org/drawingml/2006/main">
+              <a:graphicData uri="http://schemas.openxmlformats.org/drawingml/2006/picture">
+                <pic:pic xmlns:pic="http://schemas.openxmlformats.org/drawingml/2006/picture">
+                  <pic:nvPicPr>
+                    <pic:cNvPr id="1" name=""/>
+                    <pic:cNvPicPr/>
+                  </pic:nvPicPr>
+                  <pic:blipFill>
+                    <a:blip r:embed="rId20"/>
+                    <a:stretch>
+                      <a:fillRect/>
+                    </a:stretch>
+                  </pic:blipFill>
+                  <pic:spPr>
+                    <a:xfrm>
+                      <a:off x="0" y="0"/>
                       <a:ext cx="4159792" cy="4072688"/>
                     </a:xfrm>
                     <a:prstGeom prst="rect">
@@ -1345,7 +3132,7 @@
       </w:r>
     </w:p>
     <w:sectPr>
-      <w:footerReference w:type="default" r:id="rId11"/>
+      <w:footerReference w:type="default" r:id="rId21"/>
       <w:pgSz w:w="11906" w:h="16838"/>
       <w:pgMar w:top="1440" w:right="1440" w:bottom="1440" w:left="1440" w:header="708" w:footer="708" w:gutter="0"/>
       <w:cols w:space="708"/>
@@ -2978,11 +4765,12 @@
   <w:style w:type="paragraph" w:default="1" w:styleId="Normal">
     <w:name w:val="Normal"/>
     <w:qFormat/>
-    <w:rsid w:val="00DC71F5"/>
+    <w:rsid w:val="00FA6FD5"/>
   </w:style>
   <w:style w:type="character" w:default="1" w:styleId="DefaultParagraphFont">
     <w:name w:val="Default Paragraph Font"/>
     <w:uiPriority w:val="1"/>
+    <w:semiHidden/>
     <w:unhideWhenUsed/>
   </w:style>
   <w:style w:type="table" w:default="1" w:styleId="TableNormal">

</xml_diff>

<commit_message>
DF Lab6 Exercise 5 PDF ready with corrections
</commit_message>
<xml_diff>
--- a/Digital Forensics/Lab6/Exercise5.docx
+++ b/Digital Forensics/Lab6/Exercise5.docx
@@ -528,6 +528,7 @@
       </w:pPr>
       <w:r>
         <w:rPr>
+          <w:noProof/>
           <w:sz w:val="24"/>
           <w:szCs w:val="24"/>
         </w:rPr>
@@ -679,6 +680,7 @@
       </w:pPr>
       <w:r>
         <w:rPr>
+          <w:noProof/>
           <w:sz w:val="24"/>
           <w:szCs w:val="24"/>
         </w:rPr>
@@ -780,17 +782,7 @@
           <w:szCs w:val="28"/>
           <w:u w:val="single"/>
         </w:rPr>
-        <w:t>m</w:t>
-      </w:r>
-      <w:r>
-        <w:rPr>
-          <w:b/>
-          <w:bCs/>
-          <w:sz w:val="28"/>
-          <w:szCs w:val="28"/>
-          <w:u w:val="single"/>
-        </w:rPr>
-        <w:t>d</w:t>
+        <w:t>md</w:t>
       </w:r>
     </w:p>
     <w:p>
@@ -822,6 +814,7 @@
       </w:pPr>
       <w:r>
         <w:rPr>
+          <w:noProof/>
           <w:sz w:val="24"/>
           <w:szCs w:val="24"/>
         </w:rPr>
@@ -894,21 +887,7 @@
           <w:sz w:val="24"/>
           <w:szCs w:val="24"/>
         </w:rPr>
-        <w:t xml:space="preserve">Used to </w:t>
-      </w:r>
-      <w:r>
-        <w:rPr>
-          <w:sz w:val="24"/>
-          <w:szCs w:val="24"/>
-        </w:rPr>
-        <w:t>make a new empty directory</w:t>
-      </w:r>
-      <w:r>
-        <w:rPr>
-          <w:sz w:val="24"/>
-          <w:szCs w:val="24"/>
-        </w:rPr>
-        <w:t>.</w:t>
+        <w:t>Used to make a new empty directory.</w:t>
       </w:r>
     </w:p>
     <w:p>
@@ -931,17 +910,7 @@
           <w:szCs w:val="28"/>
           <w:u w:val="single"/>
         </w:rPr>
-        <w:t>r</w:t>
-      </w:r>
-      <w:r>
-        <w:rPr>
-          <w:b/>
-          <w:bCs/>
-          <w:sz w:val="28"/>
-          <w:szCs w:val="28"/>
-          <w:u w:val="single"/>
-        </w:rPr>
-        <w:t>d</w:t>
+        <w:t>rd</w:t>
       </w:r>
       <w:proofErr w:type="spellEnd"/>
     </w:p>
@@ -974,6 +943,7 @@
       </w:pPr>
       <w:r>
         <w:rPr>
+          <w:noProof/>
           <w:sz w:val="24"/>
           <w:szCs w:val="24"/>
         </w:rPr>
@@ -1046,21 +1016,7 @@
           <w:sz w:val="24"/>
           <w:szCs w:val="24"/>
         </w:rPr>
-        <w:t xml:space="preserve">Used to make </w:t>
-      </w:r>
-      <w:r>
-        <w:rPr>
-          <w:sz w:val="24"/>
-          <w:szCs w:val="24"/>
-        </w:rPr>
-        <w:t>remove a directory and its contents</w:t>
-      </w:r>
-      <w:r>
-        <w:rPr>
-          <w:sz w:val="24"/>
-          <w:szCs w:val="24"/>
-        </w:rPr>
-        <w:t>.</w:t>
+        <w:t>Used to make remove a directory and its contents.</w:t>
       </w:r>
     </w:p>
     <w:p>
@@ -1115,6 +1071,7 @@
       </w:pPr>
       <w:r>
         <w:rPr>
+          <w:noProof/>
           <w:sz w:val="24"/>
           <w:szCs w:val="24"/>
         </w:rPr>
@@ -1262,6 +1219,7 @@
       </w:pPr>
       <w:r>
         <w:rPr>
+          <w:noProof/>
           <w:sz w:val="24"/>
           <w:szCs w:val="24"/>
         </w:rPr>
@@ -1334,14 +1292,7 @@
           <w:sz w:val="24"/>
           <w:szCs w:val="24"/>
         </w:rPr>
-        <w:t xml:space="preserve">Used to </w:t>
-      </w:r>
-      <w:r>
-        <w:rPr>
-          <w:sz w:val="24"/>
-          <w:szCs w:val="24"/>
-        </w:rPr>
-        <w:t>display and reset date.</w:t>
+        <w:t>Used to display and reset date.</w:t>
       </w:r>
     </w:p>
     <w:p>
@@ -1395,6 +1346,7 @@
       </w:pPr>
       <w:r>
         <w:rPr>
+          <w:noProof/>
           <w:sz w:val="24"/>
           <w:szCs w:val="24"/>
         </w:rPr>
@@ -1467,21 +1419,7 @@
           <w:sz w:val="24"/>
           <w:szCs w:val="24"/>
         </w:rPr>
-        <w:t xml:space="preserve">Used to display and reset </w:t>
-      </w:r>
-      <w:r>
-        <w:rPr>
-          <w:sz w:val="24"/>
-          <w:szCs w:val="24"/>
-        </w:rPr>
-        <w:t>time</w:t>
-      </w:r>
-      <w:r>
-        <w:rPr>
-          <w:sz w:val="24"/>
-          <w:szCs w:val="24"/>
-        </w:rPr>
-        <w:t>.</w:t>
+        <w:t>Used to display and reset time.</w:t>
       </w:r>
     </w:p>
     <w:p>
@@ -1560,6 +1498,7 @@
       </w:pPr>
       <w:r>
         <w:rPr>
+          <w:noProof/>
           <w:sz w:val="24"/>
           <w:szCs w:val="24"/>
         </w:rPr>
@@ -1702,6 +1641,7 @@
       </w:pPr>
       <w:r>
         <w:rPr>
+          <w:noProof/>
           <w:sz w:val="24"/>
           <w:szCs w:val="24"/>
         </w:rPr>
@@ -1751,6 +1691,7 @@
       </w:pPr>
       <w:r>
         <w:rPr>
+          <w:noProof/>
           <w:sz w:val="24"/>
           <w:szCs w:val="24"/>
         </w:rPr>
@@ -1841,14 +1782,7 @@
           <w:sz w:val="24"/>
           <w:szCs w:val="24"/>
         </w:rPr>
-        <w:t>clear the console</w:t>
-      </w:r>
-      <w:r>
-        <w:rPr>
-          <w:sz w:val="24"/>
-          <w:szCs w:val="24"/>
-        </w:rPr>
-        <w:t>.</w:t>
+        <w:t>clear the console.</w:t>
       </w:r>
     </w:p>
     <w:p>
@@ -1902,6 +1836,7 @@
       </w:pPr>
       <w:r>
         <w:rPr>
+          <w:noProof/>
           <w:sz w:val="24"/>
           <w:szCs w:val="24"/>
         </w:rPr>
@@ -1992,14 +1927,7 @@
           <w:sz w:val="24"/>
           <w:szCs w:val="24"/>
         </w:rPr>
-        <w:t>search for a string of text in a file or multiple files</w:t>
-      </w:r>
-      <w:r>
-        <w:rPr>
-          <w:sz w:val="24"/>
-          <w:szCs w:val="24"/>
-        </w:rPr>
-        <w:t>.</w:t>
+        <w:t>search for a string of text in a file or multiple files.</w:t>
       </w:r>
     </w:p>
     <w:p>
@@ -2935,13 +2863,12 @@
       </w:pPr>
       <w:r>
         <w:rPr>
-          <w:noProof/>
           <w:sz w:val="24"/>
           <w:szCs w:val="24"/>
         </w:rPr>
         <w:drawing>
-          <wp:inline distT="0" distB="0" distL="0" distR="0" wp14:anchorId="795DECAD" wp14:editId="658248BD">
-            <wp:extent cx="4143375" cy="4329289"/>
+          <wp:inline distT="0" distB="0" distL="0" distR="0" wp14:anchorId="084905C7" wp14:editId="19830406">
+            <wp:extent cx="4286250" cy="649633"/>
             <wp:effectExtent l="0" t="0" r="0" b="0"/>
             <wp:docPr id="1" name="Picture 1"/>
             <wp:cNvGraphicFramePr>
@@ -2963,7 +2890,7 @@
                   <pic:spPr>
                     <a:xfrm>
                       <a:off x="0" y="0"/>
-                      <a:ext cx="4164510" cy="4351373"/>
+                      <a:ext cx="4342276" cy="658124"/>
                     </a:xfrm>
                     <a:prstGeom prst="rect">
                       <a:avLst/>
@@ -2985,15 +2912,14 @@
       </w:pPr>
       <w:r>
         <w:rPr>
-          <w:noProof/>
           <w:sz w:val="24"/>
           <w:szCs w:val="24"/>
         </w:rPr>
         <w:drawing>
-          <wp:inline distT="0" distB="0" distL="0" distR="0" wp14:anchorId="38A16DAA" wp14:editId="1B0A6901">
-            <wp:extent cx="4143375" cy="4056615"/>
-            <wp:effectExtent l="0" t="0" r="0" b="1270"/>
-            <wp:docPr id="6" name="Picture 6"/>
+          <wp:inline distT="0" distB="0" distL="0" distR="0" wp14:anchorId="64AB162E" wp14:editId="174634DB">
+            <wp:extent cx="3221523" cy="3905250"/>
+            <wp:effectExtent l="0" t="0" r="0" b="0"/>
+            <wp:docPr id="2" name="Picture 2"/>
             <wp:cNvGraphicFramePr>
               <a:graphicFrameLocks xmlns:a="http://schemas.openxmlformats.org/drawingml/2006/main" noChangeAspect="1"/>
             </wp:cNvGraphicFramePr>
@@ -3013,7 +2939,7 @@
                   <pic:spPr>
                     <a:xfrm>
                       <a:off x="0" y="0"/>
-                      <a:ext cx="4159792" cy="4072688"/>
+                      <a:ext cx="3229115" cy="3914454"/>
                     </a:xfrm>
                     <a:prstGeom prst="rect">
                       <a:avLst/>
@@ -3028,6 +2954,55 @@
     </w:p>
     <w:p>
       <w:pPr>
+        <w:rPr>
+          <w:sz w:val="24"/>
+          <w:szCs w:val="24"/>
+        </w:rPr>
+      </w:pPr>
+      <w:r>
+        <w:rPr>
+          <w:sz w:val="24"/>
+          <w:szCs w:val="24"/>
+        </w:rPr>
+        <w:drawing>
+          <wp:inline distT="0" distB="0" distL="0" distR="0" wp14:anchorId="1F8AA827" wp14:editId="5609A3EA">
+            <wp:extent cx="3476735" cy="3676650"/>
+            <wp:effectExtent l="0" t="0" r="9525" b="0"/>
+            <wp:docPr id="5" name="Picture 5"/>
+            <wp:cNvGraphicFramePr>
+              <a:graphicFrameLocks xmlns:a="http://schemas.openxmlformats.org/drawingml/2006/main" noChangeAspect="1"/>
+            </wp:cNvGraphicFramePr>
+            <a:graphic xmlns:a="http://schemas.openxmlformats.org/drawingml/2006/main">
+              <a:graphicData uri="http://schemas.openxmlformats.org/drawingml/2006/picture">
+                <pic:pic xmlns:pic="http://schemas.openxmlformats.org/drawingml/2006/picture">
+                  <pic:nvPicPr>
+                    <pic:cNvPr id="1" name=""/>
+                    <pic:cNvPicPr/>
+                  </pic:nvPicPr>
+                  <pic:blipFill>
+                    <a:blip r:embed="rId21"/>
+                    <a:stretch>
+                      <a:fillRect/>
+                    </a:stretch>
+                  </pic:blipFill>
+                  <pic:spPr>
+                    <a:xfrm>
+                      <a:off x="0" y="0"/>
+                      <a:ext cx="3493589" cy="3694473"/>
+                    </a:xfrm>
+                    <a:prstGeom prst="rect">
+                      <a:avLst/>
+                    </a:prstGeom>
+                  </pic:spPr>
+                </pic:pic>
+              </a:graphicData>
+            </a:graphic>
+          </wp:inline>
+        </w:drawing>
+      </w:r>
+    </w:p>
+    <w:p>
+      <w:pPr>
         <w:spacing w:after="0"/>
         <w:rPr>
           <w:b/>
@@ -3069,6 +3044,27 @@
           <w:szCs w:val="24"/>
         </w:rPr>
         <w:t>see all their output at once, which makes it easier to work with rather than executing these commands one at a time.</w:t>
+      </w:r>
+      <w:r>
+        <w:rPr>
+          <w:sz w:val="24"/>
+          <w:szCs w:val="24"/>
+        </w:rPr>
+        <w:t xml:space="preserve"> The output was then saved into a text file</w:t>
+      </w:r>
+      <w:r>
+        <w:rPr>
+          <w:sz w:val="24"/>
+          <w:szCs w:val="24"/>
+        </w:rPr>
+        <w:t xml:space="preserve"> </w:t>
+      </w:r>
+      <w:r>
+        <w:rPr>
+          <w:sz w:val="24"/>
+          <w:szCs w:val="24"/>
+        </w:rPr>
+        <w:t>called “out.txt”.</w:t>
       </w:r>
     </w:p>
     <w:p>
@@ -3132,7 +3128,7 @@
       </w:r>
     </w:p>
     <w:sectPr>
-      <w:footerReference w:type="default" r:id="rId21"/>
+      <w:footerReference w:type="default" r:id="rId22"/>
       <w:pgSz w:w="11906" w:h="16838"/>
       <w:pgMar w:top="1440" w:right="1440" w:bottom="1440" w:left="1440" w:header="708" w:footer="708" w:gutter="0"/>
       <w:cols w:space="708"/>

</xml_diff>